<commit_message>
Fixed IR pin assignments and descriptions in report, added pics
</commit_message>
<xml_diff>
--- a/final/documentation/FinalReport2.docx
+++ b/final/documentation/FinalReport2.docx
@@ -96,7 +96,15 @@
         <w:jc w:val="center"/>
       </w:pPr>
       <w:r>
-        <w:t xml:space="preserve">Brandon Libjanic </w:t>
+        <w:t xml:space="preserve">Brandon </w:t>
+      </w:r>
+      <w:proofErr w:type="spellStart"/>
+      <w:r>
+        <w:t>Libjanic</w:t>
+      </w:r>
+      <w:proofErr w:type="spellEnd"/>
+      <w:r>
+        <w:t xml:space="preserve"> </w:t>
       </w:r>
     </w:p>
     <w:p>
@@ -1306,6 +1314,14 @@
       </w:r>
     </w:p>
     <w:p/>
+    <w:p>
+      <w:r>
+        <w:rPr>
+          <w:b/>
+        </w:rPr>
+        <w:t>Figure 1</w:t>
+      </w:r>
+    </w:p>
     <w:p>
       <w:pPr>
         <w:keepNext/>
@@ -1368,16 +1384,77 @@
       <w:pPr>
         <w:pStyle w:val="Caption"/>
         <w:rPr>
-          <w:sz w:val="28"/>
-          <w:szCs w:val="28"/>
-        </w:rPr>
-      </w:pPr>
-      <w:r>
-        <w:rPr>
-          <w:sz w:val="28"/>
-          <w:szCs w:val="28"/>
-        </w:rPr>
-        <w:t>Ultrasonic Sensor</w:t>
+          <w:b w:val="0"/>
+          <w:sz w:val="24"/>
+          <w:szCs w:val="24"/>
+        </w:rPr>
+      </w:pPr>
+      <w:r>
+        <w:rPr>
+          <w:b w:val="0"/>
+          <w:sz w:val="24"/>
+          <w:szCs w:val="24"/>
+        </w:rPr>
+        <w:t xml:space="preserve">Ultrasonic </w:t>
+      </w:r>
+      <w:r>
+        <w:rPr>
+          <w:b w:val="0"/>
+          <w:sz w:val="24"/>
+          <w:szCs w:val="24"/>
+        </w:rPr>
+        <w:t>s</w:t>
+      </w:r>
+      <w:r>
+        <w:rPr>
+          <w:b w:val="0"/>
+          <w:sz w:val="24"/>
+          <w:szCs w:val="24"/>
+        </w:rPr>
+        <w:t>ensor</w:t>
+      </w:r>
+      <w:r>
+        <w:rPr>
+          <w:b w:val="0"/>
+          <w:sz w:val="24"/>
+          <w:szCs w:val="24"/>
+        </w:rPr>
+        <w:t xml:space="preserve"> mounted to front of the robot</w:t>
+      </w:r>
+    </w:p>
+    <w:p>
+      <w:pPr>
+        <w:rPr>
+          <w:bCs/>
+          <w:color w:val="404040" w:themeColor="text1" w:themeTint="BF"/>
+          <w:sz w:val="24"/>
+          <w:szCs w:val="24"/>
+        </w:rPr>
+      </w:pPr>
+      <w:r>
+        <w:rPr>
+          <w:b/>
+          <w:sz w:val="24"/>
+          <w:szCs w:val="24"/>
+        </w:rPr>
+        <w:br w:type="page"/>
+      </w:r>
+    </w:p>
+    <w:p>
+      <w:pPr>
+        <w:pStyle w:val="Caption"/>
+        <w:rPr>
+          <w:sz w:val="24"/>
+          <w:szCs w:val="24"/>
+        </w:rPr>
+      </w:pPr>
+      <w:r>
+        <w:rPr>
+          <w:sz w:val="24"/>
+          <w:szCs w:val="24"/>
+        </w:rPr>
+        <w:lastRenderedPageBreak/>
+        <w:t>Figure 2</w:t>
       </w:r>
     </w:p>
     <w:p>
@@ -1388,12 +1465,11 @@
         <w:rPr>
           <w:noProof/>
         </w:rPr>
-        <w:lastRenderedPageBreak/>
         <w:drawing>
-          <wp:inline distT="0" distB="0" distL="0" distR="0" wp14:anchorId="0C56D0B4" wp14:editId="799153CB">
-            <wp:extent cx="4952010" cy="3715021"/>
-            <wp:effectExtent l="0" t="0" r="1270" b="0"/>
-            <wp:docPr id="24" name="Picture 24" descr="C:\Users\abigailfrancis\AppData\Local\Microsoft\Windows\INetCache\Content.Word\image_4.jpg"/>
+          <wp:inline distT="0" distB="0" distL="0" distR="0" wp14:anchorId="57487ABF" wp14:editId="4657347D">
+            <wp:extent cx="5930611" cy="4449170"/>
+            <wp:effectExtent l="0" t="0" r="0" b="8890"/>
+            <wp:docPr id="23" name="Picture 23" descr="C:\Users\abigailfrancis\AppData\Local\Microsoft\Windows\INetCache\Content.Word\image_3.jpg"/>
             <wp:cNvGraphicFramePr>
               <a:graphicFrameLocks xmlns:a="http://schemas.openxmlformats.org/drawingml/2006/main" noChangeAspect="1"/>
             </wp:cNvGraphicFramePr>
@@ -1401,7 +1477,7 @@
               <a:graphicData uri="http://schemas.openxmlformats.org/drawingml/2006/picture">
                 <pic:pic xmlns:pic="http://schemas.openxmlformats.org/drawingml/2006/picture">
                   <pic:nvPicPr>
-                    <pic:cNvPr id="0" name="Picture 33" descr="C:\Users\abigailfrancis\AppData\Local\Microsoft\Windows\INetCache\Content.Word\image_4.jpg"/>
+                    <pic:cNvPr id="0" name="Picture 32" descr="C:\Users\abigailfrancis\AppData\Local\Microsoft\Windows\INetCache\Content.Word\image_3.jpg"/>
                     <pic:cNvPicPr>
                       <a:picLocks noChangeAspect="1" noChangeArrowheads="1"/>
                     </pic:cNvPicPr>
@@ -1422,7 +1498,7 @@
                   <pic:spPr bwMode="auto">
                     <a:xfrm>
                       <a:off x="0" y="0"/>
-                      <a:ext cx="4962656" cy="3723008"/>
+                      <a:ext cx="5948421" cy="4462531"/>
                     </a:xfrm>
                     <a:prstGeom prst="rect">
                       <a:avLst/>
@@ -1443,16 +1519,53 @@
       <w:pPr>
         <w:pStyle w:val="Caption"/>
         <w:rPr>
-          <w:sz w:val="28"/>
-          <w:szCs w:val="28"/>
-        </w:rPr>
-      </w:pPr>
-      <w:r>
-        <w:rPr>
-          <w:sz w:val="28"/>
-          <w:szCs w:val="28"/>
-        </w:rPr>
-        <w:t>LCD SCREEN</w:t>
+          <w:b w:val="0"/>
+          <w:sz w:val="24"/>
+          <w:szCs w:val="24"/>
+        </w:rPr>
+      </w:pPr>
+      <w:r>
+        <w:rPr>
+          <w:b w:val="0"/>
+          <w:sz w:val="24"/>
+          <w:szCs w:val="24"/>
+        </w:rPr>
+        <w:t>H-Bridge for Motor Control</w:t>
+      </w:r>
+    </w:p>
+    <w:p>
+      <w:pPr>
+        <w:rPr>
+          <w:bCs/>
+          <w:color w:val="404040" w:themeColor="text1" w:themeTint="BF"/>
+          <w:sz w:val="24"/>
+          <w:szCs w:val="24"/>
+        </w:rPr>
+      </w:pPr>
+      <w:r>
+        <w:rPr>
+          <w:b/>
+          <w:sz w:val="24"/>
+          <w:szCs w:val="24"/>
+        </w:rPr>
+        <w:br w:type="page"/>
+      </w:r>
+    </w:p>
+    <w:p>
+      <w:pPr>
+        <w:pStyle w:val="Caption"/>
+        <w:rPr>
+          <w:sz w:val="24"/>
+          <w:szCs w:val="24"/>
+        </w:rPr>
+      </w:pPr>
+      <w:r>
+        <w:rPr>
+          <w:sz w:val="24"/>
+          <w:szCs w:val="24"/>
+        </w:rPr>
+        <w:lastRenderedPageBreak/>
+        <w:t>Figures 3 and 4</w:t>
       </w:r>
     </w:p>
     <w:p>
@@ -1464,10 +1577,10 @@
           <w:noProof/>
         </w:rPr>
         <w:drawing>
-          <wp:inline distT="0" distB="0" distL="0" distR="0" wp14:anchorId="57487ABF" wp14:editId="1299CFB9">
-            <wp:extent cx="4918932" cy="3690204"/>
-            <wp:effectExtent l="0" t="0" r="0" b="5715"/>
-            <wp:docPr id="23" name="Picture 23" descr="C:\Users\abigailfrancis\AppData\Local\Microsoft\Windows\INetCache\Content.Word\image_3.jpg"/>
+          <wp:inline distT="0" distB="0" distL="0" distR="0" wp14:anchorId="31C2B9FC" wp14:editId="1E7A8115">
+            <wp:extent cx="3841606" cy="2881988"/>
+            <wp:effectExtent l="3493" t="0" r="0" b="0"/>
+            <wp:docPr id="22" name="Picture 22" descr="C:\Users\abigailfrancis\AppData\Local\Microsoft\Windows\INetCache\Content.Word\image_2.jpg"/>
             <wp:cNvGraphicFramePr>
               <a:graphicFrameLocks xmlns:a="http://schemas.openxmlformats.org/drawingml/2006/main" noChangeAspect="1"/>
             </wp:cNvGraphicFramePr>
@@ -1475,7 +1588,7 @@
               <a:graphicData uri="http://schemas.openxmlformats.org/drawingml/2006/picture">
                 <pic:pic xmlns:pic="http://schemas.openxmlformats.org/drawingml/2006/picture">
                   <pic:nvPicPr>
-                    <pic:cNvPr id="0" name="Picture 32" descr="C:\Users\abigailfrancis\AppData\Local\Microsoft\Windows\INetCache\Content.Word\image_3.jpg"/>
+                    <pic:cNvPr id="0" name="Picture 31" descr="C:\Users\abigailfrancis\AppData\Local\Microsoft\Windows\INetCache\Content.Word\image_2.jpg"/>
                     <pic:cNvPicPr>
                       <a:picLocks noChangeAspect="1" noChangeArrowheads="1"/>
                     </pic:cNvPicPr>
@@ -1494,9 +1607,9 @@
                     </a:stretch>
                   </pic:blipFill>
                   <pic:spPr bwMode="auto">
-                    <a:xfrm>
+                    <a:xfrm rot="16200000" flipH="1">
                       <a:off x="0" y="0"/>
-                      <a:ext cx="4926258" cy="3695700"/>
+                      <a:ext cx="3851731" cy="2889584"/>
                     </a:xfrm>
                     <a:prstGeom prst="rect">
                       <a:avLst/>
@@ -1512,37 +1625,15 @@
           </wp:inline>
         </w:drawing>
       </w:r>
-    </w:p>
-    <w:p>
-      <w:pPr>
-        <w:pStyle w:val="Caption"/>
-        <w:rPr>
-          <w:sz w:val="28"/>
-          <w:szCs w:val="28"/>
-        </w:rPr>
-      </w:pPr>
-      <w:r>
-        <w:rPr>
-          <w:sz w:val="28"/>
-          <w:szCs w:val="28"/>
-        </w:rPr>
-        <w:t>H-Bridge for Motor Control</w:t>
-      </w:r>
-    </w:p>
-    <w:p>
-      <w:pPr>
-        <w:keepNext/>
-      </w:pPr>
       <w:r>
         <w:rPr>
           <w:noProof/>
         </w:rPr>
-        <w:lastRenderedPageBreak/>
         <w:drawing>
-          <wp:inline distT="0" distB="0" distL="0" distR="0" wp14:anchorId="31C2B9FC" wp14:editId="1665C0DB">
-            <wp:extent cx="4880758" cy="3661565"/>
-            <wp:effectExtent l="0" t="0" r="0" b="0"/>
-            <wp:docPr id="22" name="Picture 22" descr="C:\Users\abigailfrancis\AppData\Local\Microsoft\Windows\INetCache\Content.Word\image_2.jpg"/>
+          <wp:inline distT="0" distB="0" distL="0" distR="0" wp14:anchorId="71751017" wp14:editId="22D6C601">
+            <wp:extent cx="3848994" cy="2887535"/>
+            <wp:effectExtent l="4445" t="0" r="3810" b="3810"/>
+            <wp:docPr id="24" name="Picture 24" descr="C:\Users\abigailfrancis\AppData\Local\Microsoft\Windows\INetCache\Content.Word\image_4.jpg"/>
             <wp:cNvGraphicFramePr>
               <a:graphicFrameLocks xmlns:a="http://schemas.openxmlformats.org/drawingml/2006/main" noChangeAspect="1"/>
             </wp:cNvGraphicFramePr>
@@ -1550,7 +1641,7 @@
               <a:graphicData uri="http://schemas.openxmlformats.org/drawingml/2006/picture">
                 <pic:pic xmlns:pic="http://schemas.openxmlformats.org/drawingml/2006/picture">
                   <pic:nvPicPr>
-                    <pic:cNvPr id="0" name="Picture 31" descr="C:\Users\abigailfrancis\AppData\Local\Microsoft\Windows\INetCache\Content.Word\image_2.jpg"/>
+                    <pic:cNvPr id="0" name="Picture 33" descr="C:\Users\abigailfrancis\AppData\Local\Microsoft\Windows\INetCache\Content.Word\image_4.jpg"/>
                     <pic:cNvPicPr>
                       <a:picLocks noChangeAspect="1" noChangeArrowheads="1"/>
                     </pic:cNvPicPr>
@@ -1569,9 +1660,9 @@
                     </a:stretch>
                   </pic:blipFill>
                   <pic:spPr bwMode="auto">
-                    <a:xfrm>
+                    <a:xfrm rot="16200000">
                       <a:off x="0" y="0"/>
-                      <a:ext cx="4882103" cy="3662574"/>
+                      <a:ext cx="3879786" cy="2910635"/>
                     </a:xfrm>
                     <a:prstGeom prst="rect">
                       <a:avLst/>
@@ -1592,16 +1683,96 @@
       <w:pPr>
         <w:pStyle w:val="Caption"/>
         <w:rPr>
-          <w:sz w:val="28"/>
-          <w:szCs w:val="28"/>
-        </w:rPr>
-      </w:pPr>
-      <w:r>
-        <w:rPr>
-          <w:sz w:val="28"/>
-          <w:szCs w:val="28"/>
-        </w:rPr>
-        <w:t>IR SENSORS</w:t>
+          <w:b w:val="0"/>
+          <w:color w:val="auto"/>
+          <w:sz w:val="21"/>
+          <w:szCs w:val="21"/>
+        </w:rPr>
+      </w:pPr>
+      <w:r>
+        <w:rPr>
+          <w:b w:val="0"/>
+          <w:color w:val="auto"/>
+          <w:sz w:val="21"/>
+          <w:szCs w:val="21"/>
+        </w:rPr>
+        <w:t>Figure 3</w:t>
+      </w:r>
+      <w:r>
+        <w:rPr>
+          <w:b w:val="0"/>
+          <w:color w:val="auto"/>
+          <w:sz w:val="21"/>
+          <w:szCs w:val="21"/>
+        </w:rPr>
+        <w:t xml:space="preserve"> (mirrored)</w:t>
+      </w:r>
+      <w:r>
+        <w:rPr>
+          <w:b w:val="0"/>
+          <w:color w:val="auto"/>
+          <w:sz w:val="21"/>
+          <w:szCs w:val="21"/>
+        </w:rPr>
+        <w:t>: IR LED and sensor array</w:t>
+      </w:r>
+      <w:r>
+        <w:rPr>
+          <w:b w:val="0"/>
+          <w:color w:val="auto"/>
+          <w:sz w:val="21"/>
+          <w:szCs w:val="21"/>
+        </w:rPr>
+        <w:t xml:space="preserve"> board</w:t>
+      </w:r>
+    </w:p>
+    <w:p>
+      <w:r>
+        <w:t>Figure 4: LCD screen. The letters indicate what state the robot is in (i.e. “FL” = “Find line”) and the numbers show 1 for IR reflection and 0 for IR absorption.</w:t>
+      </w:r>
+    </w:p>
+    <w:p>
+      <w:r>
+        <w:t xml:space="preserve">Figure 3 is mirrored for </w:t>
+      </w:r>
+      <w:r>
+        <w:t>explanatory purposes</w:t>
+      </w:r>
+      <w:r>
+        <w:t>:</w:t>
+      </w:r>
+    </w:p>
+    <w:p>
+      <w:r>
+        <w:t>The top left IR LED corresponds to the top left numeric value on the LCD</w:t>
+      </w:r>
+      <w:r>
+        <w:t>. The LCD numbers</w:t>
+      </w:r>
+      <w:r>
+        <w:t xml:space="preserve"> c</w:t>
+      </w:r>
+      <w:r>
+        <w:t>orrespond to the LEDs in a clockwise from top left fashion.</w:t>
+      </w:r>
+    </w:p>
+    <w:p>
+      <w:r>
+        <w:br w:type="page"/>
+      </w:r>
+    </w:p>
+    <w:p>
+      <w:pPr>
+        <w:rPr>
+          <w:b/>
+        </w:rPr>
+      </w:pPr>
+      <w:r>
+        <w:rPr>
+          <w:b/>
+        </w:rPr>
+        <w:lastRenderedPageBreak/>
+        <w:t>Figure 5</w:t>
       </w:r>
     </w:p>
     <w:p>
@@ -1613,9 +1784,9 @@
           <w:noProof/>
         </w:rPr>
         <w:drawing>
-          <wp:inline distT="0" distB="0" distL="0" distR="0" wp14:anchorId="58A44FE6" wp14:editId="329A0931">
-            <wp:extent cx="4819013" cy="3615243"/>
-            <wp:effectExtent l="0" t="0" r="1270" b="4445"/>
+          <wp:inline distT="0" distB="0" distL="0" distR="0" wp14:anchorId="58A44FE6" wp14:editId="776D7811">
+            <wp:extent cx="6221833" cy="4667644"/>
+            <wp:effectExtent l="0" t="3810" r="3810" b="3810"/>
             <wp:docPr id="21" name="Picture 21" descr="C:\Users\abigailfrancis\AppData\Local\Microsoft\Windows\INetCache\Content.Word\image_1.jpg"/>
             <wp:cNvGraphicFramePr>
               <a:graphicFrameLocks xmlns:a="http://schemas.openxmlformats.org/drawingml/2006/main" noChangeAspect="1"/>
@@ -1643,9 +1814,9 @@
                     </a:stretch>
                   </pic:blipFill>
                   <pic:spPr bwMode="auto">
-                    <a:xfrm>
+                    <a:xfrm rot="16200000">
                       <a:off x="0" y="0"/>
-                      <a:ext cx="4825356" cy="3620001"/>
+                      <a:ext cx="6287293" cy="4716752"/>
                     </a:xfrm>
                     <a:prstGeom prst="rect">
                       <a:avLst/>
@@ -1666,16 +1837,89 @@
       <w:pPr>
         <w:pStyle w:val="Caption"/>
         <w:rPr>
-          <w:sz w:val="28"/>
-          <w:szCs w:val="28"/>
-        </w:rPr>
-      </w:pPr>
-      <w:r>
-        <w:rPr>
-          <w:sz w:val="28"/>
-          <w:szCs w:val="28"/>
-        </w:rPr>
-        <w:t>POTENTIOMETERS FOR IR SENSORS &amp; CONNECTORS</w:t>
+          <w:b w:val="0"/>
+          <w:color w:val="auto"/>
+          <w:sz w:val="21"/>
+          <w:szCs w:val="21"/>
+        </w:rPr>
+      </w:pPr>
+      <w:r>
+        <w:rPr>
+          <w:b w:val="0"/>
+          <w:color w:val="auto"/>
+          <w:sz w:val="21"/>
+          <w:szCs w:val="21"/>
+        </w:rPr>
+        <w:t>P</w:t>
+      </w:r>
+      <w:r>
+        <w:rPr>
+          <w:b w:val="0"/>
+          <w:color w:val="auto"/>
+          <w:sz w:val="21"/>
+          <w:szCs w:val="21"/>
+        </w:rPr>
+        <w:t xml:space="preserve">otentiometer board </w:t>
+      </w:r>
+      <w:r>
+        <w:rPr>
+          <w:b w:val="0"/>
+          <w:color w:val="auto"/>
+          <w:sz w:val="21"/>
+          <w:szCs w:val="21"/>
+        </w:rPr>
+        <w:t xml:space="preserve">with </w:t>
+      </w:r>
+      <w:r>
+        <w:rPr>
+          <w:b w:val="0"/>
+          <w:color w:val="auto"/>
+          <w:sz w:val="21"/>
+          <w:szCs w:val="21"/>
+        </w:rPr>
+        <w:t xml:space="preserve">custom </w:t>
+      </w:r>
+      <w:r>
+        <w:rPr>
+          <w:b w:val="0"/>
+          <w:color w:val="auto"/>
+          <w:sz w:val="21"/>
+          <w:szCs w:val="21"/>
+        </w:rPr>
+        <w:t>connector to IR board</w:t>
+      </w:r>
+      <w:r>
+        <w:rPr>
+          <w:b w:val="0"/>
+          <w:color w:val="auto"/>
+          <w:sz w:val="21"/>
+          <w:szCs w:val="21"/>
+        </w:rPr>
+        <w:t xml:space="preserve"> (left) and custom connector to PIC expansion board (right).</w:t>
+      </w:r>
+    </w:p>
+    <w:p>
+      <w:r>
+        <w:t>Potentiometer positions correspond to IR positions in Figure 3 for ease of adjustment.</w:t>
+      </w:r>
+    </w:p>
+    <w:p>
+      <w:r>
+        <w:br w:type="page"/>
+      </w:r>
+    </w:p>
+    <w:p>
+      <w:pPr>
+        <w:rPr>
+          <w:b/>
+        </w:rPr>
+      </w:pPr>
+      <w:r>
+        <w:rPr>
+          <w:b/>
+        </w:rPr>
+        <w:lastRenderedPageBreak/>
+        <w:t>Figure 6</w:t>
       </w:r>
     </w:p>
     <w:p>
@@ -1686,7 +1930,6 @@
         <w:rPr>
           <w:noProof/>
         </w:rPr>
-        <w:lastRenderedPageBreak/>
         <w:drawing>
           <wp:inline distT="0" distB="0" distL="0" distR="0" wp14:anchorId="5A5F6016" wp14:editId="17F60A2E">
             <wp:extent cx="7230637" cy="5424454"/>
@@ -1741,36 +1984,59 @@
       <w:pPr>
         <w:pStyle w:val="Caption"/>
         <w:rPr>
-          <w:sz w:val="28"/>
-          <w:szCs w:val="28"/>
-        </w:rPr>
-      </w:pPr>
-      <w:r>
-        <w:rPr>
-          <w:sz w:val="28"/>
-          <w:szCs w:val="28"/>
+          <w:b w:val="0"/>
+          <w:sz w:val="21"/>
+          <w:szCs w:val="21"/>
+        </w:rPr>
+      </w:pPr>
+      <w:r>
+        <w:rPr>
+          <w:b w:val="0"/>
+          <w:sz w:val="21"/>
+          <w:szCs w:val="21"/>
         </w:rPr>
         <w:t>The Coolest Robot Ever</w:t>
       </w:r>
       <w:r>
         <w:rPr>
-          <w:sz w:val="28"/>
-          <w:szCs w:val="28"/>
-        </w:rPr>
-        <w:t xml:space="preserve"> !!!</w:t>
+          <w:b w:val="0"/>
+          <w:sz w:val="21"/>
+          <w:szCs w:val="21"/>
+        </w:rPr>
+        <w:t>!!!</w:t>
+      </w:r>
+      <w:r>
+        <w:rPr>
+          <w:b w:val="0"/>
+          <w:sz w:val="21"/>
+          <w:szCs w:val="21"/>
+        </w:rPr>
+        <w:t xml:space="preserve"> Note potentiometer board mounted on top and ultrasonic sensor at left mounted to the front of the robot. </w:t>
+      </w:r>
+      <w:r>
+        <w:rPr>
+          <w:b w:val="0"/>
+          <w:sz w:val="21"/>
+          <w:szCs w:val="21"/>
+        </w:rPr>
+        <w:t>IR</w:t>
+      </w:r>
+      <w:r>
+        <w:rPr>
+          <w:b w:val="0"/>
+          <w:sz w:val="21"/>
+          <w:szCs w:val="21"/>
+        </w:rPr>
+        <w:t xml:space="preserve"> board is the vector board mounted on the bottom.</w:t>
       </w:r>
     </w:p>
     <w:p>
       <w:pPr>
         <w:pStyle w:val="Heading3"/>
       </w:pPr>
-    </w:p>
-    <w:p>
-      <w:pPr>
-        <w:pStyle w:val="Heading3"/>
-      </w:pPr>
       <w:bookmarkStart w:id="4" w:name="_Toc437030828"/>
       <w:r>
+        <w:lastRenderedPageBreak/>
         <w:t>Additional Part description</w:t>
       </w:r>
       <w:bookmarkEnd w:id="4"/>
@@ -2081,11 +2347,16 @@
             </w:tcMar>
           </w:tcPr>
           <w:p>
-            <w:r>
+            <w:pPr>
               <w:rPr>
                 <w:rFonts w:eastAsia="Times New Roman"/>
               </w:rPr>
-              <w:t>Stock Room</w:t>
+            </w:pPr>
+            <w:r>
+              <w:rPr>
+                <w:rFonts w:eastAsia="Times New Roman"/>
+              </w:rPr>
+              <w:t>Elliot’s Electronics</w:t>
             </w:r>
           </w:p>
         </w:tc>
@@ -2245,12 +2516,14 @@
             </w:tcMar>
           </w:tcPr>
           <w:p>
+            <w:proofErr w:type="spellStart"/>
             <w:r>
               <w:rPr>
                 <w:rFonts w:eastAsia="Times New Roman"/>
               </w:rPr>
               <w:t>Sunfounder</w:t>
             </w:r>
+            <w:proofErr w:type="spellEnd"/>
           </w:p>
         </w:tc>
         <w:tc>
@@ -2273,6 +2546,141 @@
                 <w:rFonts w:eastAsia="Times New Roman"/>
               </w:rPr>
               <w:t>Object distance detection</w:t>
+            </w:r>
+          </w:p>
+        </w:tc>
+      </w:tr>
+      <w:tr>
+        <w:tc>
+          <w:tcPr>
+            <w:tcW w:w="1545" w:type="dxa"/>
+            <w:tcBorders>
+              <w:left w:val="single" w:sz="8" w:space="0" w:color="000000"/>
+              <w:right w:val="single" w:sz="8" w:space="0" w:color="000000"/>
+            </w:tcBorders>
+            <w:tcMar>
+              <w:top w:w="100" w:type="dxa"/>
+              <w:left w:w="100" w:type="dxa"/>
+              <w:bottom w:w="100" w:type="dxa"/>
+              <w:right w:w="100" w:type="dxa"/>
+            </w:tcMar>
+          </w:tcPr>
+          <w:p>
+            <w:r>
+              <w:rPr>
+                <w:rFonts w:eastAsia="Times New Roman"/>
+              </w:rPr>
+              <w:t>300 Ω resistor</w:t>
+            </w:r>
+          </w:p>
+        </w:tc>
+        <w:tc>
+          <w:tcPr>
+            <w:tcW w:w="1230" w:type="dxa"/>
+            <w:tcBorders>
+              <w:right w:val="single" w:sz="8" w:space="0" w:color="000000"/>
+            </w:tcBorders>
+            <w:tcMar>
+              <w:top w:w="100" w:type="dxa"/>
+              <w:left w:w="100" w:type="dxa"/>
+              <w:bottom w:w="100" w:type="dxa"/>
+              <w:right w:w="100" w:type="dxa"/>
+            </w:tcMar>
+          </w:tcPr>
+          <w:p>
+            <w:r>
+              <w:rPr>
+                <w:rFonts w:eastAsia="Times New Roman"/>
+              </w:rPr>
+              <w:t>n/a</w:t>
+            </w:r>
+          </w:p>
+        </w:tc>
+        <w:tc>
+          <w:tcPr>
+            <w:tcW w:w="900" w:type="dxa"/>
+            <w:tcBorders>
+              <w:right w:val="single" w:sz="8" w:space="0" w:color="000000"/>
+            </w:tcBorders>
+            <w:tcMar>
+              <w:top w:w="100" w:type="dxa"/>
+              <w:left w:w="100" w:type="dxa"/>
+              <w:bottom w:w="100" w:type="dxa"/>
+              <w:right w:w="100" w:type="dxa"/>
+            </w:tcMar>
+          </w:tcPr>
+          <w:p>
+            <w:r>
+              <w:rPr>
+                <w:rFonts w:eastAsia="Times New Roman"/>
+              </w:rPr>
+              <w:t>$0.00003</w:t>
+            </w:r>
+          </w:p>
+        </w:tc>
+        <w:tc>
+          <w:tcPr>
+            <w:tcW w:w="1455" w:type="dxa"/>
+            <w:tcBorders>
+              <w:right w:val="single" w:sz="8" w:space="0" w:color="000000"/>
+            </w:tcBorders>
+            <w:tcMar>
+              <w:top w:w="100" w:type="dxa"/>
+              <w:left w:w="100" w:type="dxa"/>
+              <w:bottom w:w="100" w:type="dxa"/>
+              <w:right w:w="100" w:type="dxa"/>
+            </w:tcMar>
+          </w:tcPr>
+          <w:p>
+            <w:r>
+              <w:rPr>
+                <w:rFonts w:eastAsia="Times New Roman"/>
+              </w:rPr>
+              <w:t>Elliot’s Electronics</w:t>
+            </w:r>
+          </w:p>
+        </w:tc>
+        <w:tc>
+          <w:tcPr>
+            <w:tcW w:w="2520" w:type="dxa"/>
+            <w:tcBorders>
+              <w:right w:val="single" w:sz="8" w:space="0" w:color="000000"/>
+            </w:tcBorders>
+            <w:tcMar>
+              <w:top w:w="100" w:type="dxa"/>
+              <w:left w:w="100" w:type="dxa"/>
+              <w:bottom w:w="100" w:type="dxa"/>
+              <w:right w:w="100" w:type="dxa"/>
+            </w:tcMar>
+          </w:tcPr>
+          <w:p>
+            <w:r>
+              <w:rPr>
+                <w:rFonts w:eastAsia="Times New Roman"/>
+              </w:rPr>
+              <w:t>No one really knows</w:t>
+            </w:r>
+          </w:p>
+        </w:tc>
+        <w:tc>
+          <w:tcPr>
+            <w:tcW w:w="2145" w:type="dxa"/>
+            <w:tcBorders>
+              <w:right w:val="single" w:sz="8" w:space="0" w:color="000000"/>
+            </w:tcBorders>
+            <w:tcMar>
+              <w:top w:w="100" w:type="dxa"/>
+              <w:left w:w="100" w:type="dxa"/>
+              <w:bottom w:w="100" w:type="dxa"/>
+              <w:right w:w="100" w:type="dxa"/>
+            </w:tcMar>
+          </w:tcPr>
+          <w:p>
+            <w:r>
+              <w:rPr>
+                <w:rFonts w:eastAsia="Times New Roman"/>
+              </w:rPr>
+              <w:t>To regulate current flow through the IR LEDs</w:t>
             </w:r>
           </w:p>
         </w:tc>
@@ -2294,11 +2702,16 @@
             </w:tcMar>
           </w:tcPr>
           <w:p>
-            <w:r>
+            <w:pPr>
               <w:rPr>
                 <w:rFonts w:eastAsia="Times New Roman"/>
               </w:rPr>
-              <w:t>300 Ω resistor</w:t>
+            </w:pPr>
+            <w:r>
+              <w:rPr>
+                <w:rFonts w:eastAsia="Times New Roman"/>
+              </w:rPr>
+              <w:t>Ribbon cables</w:t>
             </w:r>
           </w:p>
         </w:tc>
@@ -2317,6 +2730,11 @@
             </w:tcMar>
           </w:tcPr>
           <w:p>
+            <w:pPr>
+              <w:rPr>
+                <w:rFonts w:eastAsia="Times New Roman"/>
+              </w:rPr>
+            </w:pPr>
             <w:r>
               <w:rPr>
                 <w:rFonts w:eastAsia="Times New Roman"/>
@@ -2340,11 +2758,30 @@
             </w:tcMar>
           </w:tcPr>
           <w:p>
-            <w:r>
+            <w:pPr>
               <w:rPr>
                 <w:rFonts w:eastAsia="Times New Roman"/>
               </w:rPr>
-              <w:t>$0.00003</w:t>
+            </w:pPr>
+            <w:r>
+              <w:rPr>
+                <w:rFonts w:eastAsia="Times New Roman"/>
+              </w:rPr>
+              <w:t>$0.28 /foot (</w:t>
+            </w:r>
+            <w:proofErr w:type="spellStart"/>
+            <w:r>
+              <w:rPr>
+                <w:rFonts w:eastAsia="Times New Roman"/>
+              </w:rPr>
+              <w:t>est</w:t>
+            </w:r>
+            <w:proofErr w:type="spellEnd"/>
+            <w:r>
+              <w:rPr>
+                <w:rFonts w:eastAsia="Times New Roman"/>
+              </w:rPr>
+              <w:t>)</w:t>
             </w:r>
           </w:p>
         </w:tc>
@@ -2363,12 +2800,25 @@
             </w:tcMar>
           </w:tcPr>
           <w:p>
-            <w:r>
+            <w:pPr>
               <w:rPr>
                 <w:rFonts w:eastAsia="Times New Roman"/>
               </w:rPr>
-              <w:t>Stock room</w:t>
-            </w:r>
+            </w:pPr>
+            <w:r>
+              <w:rPr>
+                <w:rFonts w:eastAsia="Times New Roman"/>
+              </w:rPr>
+              <w:t xml:space="preserve">Provided by Mr. </w:t>
+            </w:r>
+            <w:proofErr w:type="spellStart"/>
+            <w:r>
+              <w:rPr>
+                <w:rFonts w:eastAsia="Times New Roman"/>
+              </w:rPr>
+              <w:t>Hawkinses</w:t>
+            </w:r>
+            <w:proofErr w:type="spellEnd"/>
           </w:p>
         </w:tc>
         <w:tc>
@@ -2386,11 +2836,16 @@
             </w:tcMar>
           </w:tcPr>
           <w:p>
-            <w:r>
+            <w:pPr>
               <w:rPr>
                 <w:rFonts w:eastAsia="Times New Roman"/>
               </w:rPr>
-              <w:t>No one really knows</w:t>
+            </w:pPr>
+            <w:r>
+              <w:rPr>
+                <w:rFonts w:eastAsia="Times New Roman"/>
+              </w:rPr>
+              <w:t>China again?</w:t>
             </w:r>
           </w:p>
         </w:tc>
@@ -2409,12 +2864,25 @@
             </w:tcMar>
           </w:tcPr>
           <w:p>
-            <w:r>
+            <w:pPr>
               <w:rPr>
                 <w:rFonts w:eastAsia="Times New Roman"/>
               </w:rPr>
-              <w:t>To regulate current flow through the IR LEDs</w:t>
-            </w:r>
+            </w:pPr>
+            <w:r>
+              <w:rPr>
+                <w:rFonts w:eastAsia="Times New Roman"/>
+              </w:rPr>
+              <w:t xml:space="preserve">For simplicity in </w:t>
+            </w:r>
+            <w:proofErr w:type="spellStart"/>
+            <w:r>
+              <w:rPr>
+                <w:rFonts w:eastAsia="Times New Roman"/>
+              </w:rPr>
+              <w:t>connnections</w:t>
+            </w:r>
+            <w:proofErr w:type="spellEnd"/>
           </w:p>
         </w:tc>
       </w:tr>
@@ -2467,9 +2935,15 @@
     <w:p>
       <w:pPr>
         <w:keepNext/>
-      </w:pPr>
-      <w:r>
-        <w:t>Figure 1</w:t>
+        <w:rPr>
+          <w:b/>
+        </w:rPr>
+      </w:pPr>
+      <w:r>
+        <w:rPr>
+          <w:b/>
+        </w:rPr>
+        <w:t>Figure 6</w:t>
       </w:r>
     </w:p>
     <w:p>
@@ -2544,109 +3018,39 @@
         <w:t>Table 2</w:t>
       </w:r>
     </w:p>
-    <w:p>
-      <w:r>
-        <w:rPr>
-          <w:noProof/>
-        </w:rPr>
-        <w:drawing>
-          <wp:inline distT="114300" distB="114300" distL="114300" distR="114300" wp14:anchorId="6BBB5B64" wp14:editId="0DAE0E28">
-            <wp:extent cx="5943600" cy="4965700"/>
-            <wp:effectExtent l="0" t="0" r="0" b="6350"/>
-            <wp:docPr id="10" name="image22.png"/>
-            <wp:cNvGraphicFramePr/>
-            <a:graphic xmlns:a="http://schemas.openxmlformats.org/drawingml/2006/main">
-              <a:graphicData uri="http://schemas.openxmlformats.org/drawingml/2006/picture">
-                <pic:pic xmlns:pic="http://schemas.openxmlformats.org/drawingml/2006/picture">
-                  <pic:nvPicPr>
-                    <pic:cNvPr id="0" name="image22.png"/>
-                    <pic:cNvPicPr preferRelativeResize="0"/>
-                  </pic:nvPicPr>
-                  <pic:blipFill>
-                    <a:blip r:embed="rId14"/>
-                    <a:srcRect/>
-                    <a:stretch>
-                      <a:fillRect/>
-                    </a:stretch>
-                  </pic:blipFill>
-                  <pic:spPr>
-                    <a:xfrm>
-                      <a:off x="0" y="0"/>
-                      <a:ext cx="5943600" cy="4965700"/>
-                    </a:xfrm>
-                    <a:prstGeom prst="rect">
-                      <a:avLst/>
-                    </a:prstGeom>
-                    <a:ln/>
-                  </pic:spPr>
-                </pic:pic>
-              </a:graphicData>
-            </a:graphic>
-          </wp:inline>
-        </w:drawing>
-      </w:r>
-    </w:p>
-    <w:p>
-      <w:r>
-        <w:rPr>
-          <w:noProof/>
-        </w:rPr>
-        <w:drawing>
-          <wp:anchor distT="0" distB="0" distL="114300" distR="114300" simplePos="0" relativeHeight="251658240" behindDoc="0" locked="0" layoutInCell="1" allowOverlap="1" wp14:anchorId="1BF80B6B" wp14:editId="4FB3ADB6">
-            <wp:simplePos x="0" y="0"/>
-            <wp:positionH relativeFrom="column">
-              <wp:posOffset>2850078</wp:posOffset>
-            </wp:positionH>
-            <wp:positionV relativeFrom="paragraph">
-              <wp:posOffset>16568</wp:posOffset>
-            </wp:positionV>
-            <wp:extent cx="2921330" cy="1168532"/>
-            <wp:effectExtent l="0" t="0" r="0" b="0"/>
-            <wp:wrapNone/>
-            <wp:docPr id="28" name="Picture 28"/>
-            <wp:cNvGraphicFramePr>
-              <a:graphicFrameLocks xmlns:a="http://schemas.openxmlformats.org/drawingml/2006/main" noChangeAspect="1"/>
-            </wp:cNvGraphicFramePr>
-            <a:graphic xmlns:a="http://schemas.openxmlformats.org/drawingml/2006/main">
-              <a:graphicData uri="http://schemas.openxmlformats.org/drawingml/2006/picture">
-                <pic:pic xmlns:pic="http://schemas.openxmlformats.org/drawingml/2006/picture">
-                  <pic:nvPicPr>
-                    <pic:cNvPr id="1" name=""/>
-                    <pic:cNvPicPr/>
-                  </pic:nvPicPr>
-                  <pic:blipFill>
-                    <a:blip r:embed="rId15">
-                      <a:extLst>
-                        <a:ext uri="{28A0092B-C50C-407E-A947-70E740481C1C}">
-                          <a14:useLocalDpi xmlns:a14="http://schemas.microsoft.com/office/drawing/2010/main" val="0"/>
-                        </a:ext>
-                      </a:extLst>
-                    </a:blip>
-                    <a:stretch>
-                      <a:fillRect/>
-                    </a:stretch>
-                  </pic:blipFill>
-                  <pic:spPr>
-                    <a:xfrm>
-                      <a:off x="0" y="0"/>
-                      <a:ext cx="3005805" cy="1202322"/>
-                    </a:xfrm>
-                    <a:prstGeom prst="rect">
-                      <a:avLst/>
-                    </a:prstGeom>
-                  </pic:spPr>
-                </pic:pic>
-              </a:graphicData>
-            </a:graphic>
-            <wp14:sizeRelH relativeFrom="page">
-              <wp14:pctWidth>0</wp14:pctWidth>
-            </wp14:sizeRelH>
-            <wp14:sizeRelV relativeFrom="page">
-              <wp14:pctHeight>0</wp14:pctHeight>
-            </wp14:sizeRelV>
-          </wp:anchor>
-        </w:drawing>
-      </w:r>
+    <w:bookmarkStart w:id="6" w:name="_MON_1510917655"/>
+    <w:bookmarkEnd w:id="6"/>
+    <w:p>
+      <w:r>
+        <w:object w:dxaOrig="9595" w:dyaOrig="8745" w14:anchorId="5E31AF6F">
+          <v:shapetype id="_x0000_t75" coordsize="21600,21600" o:spt="75" o:preferrelative="t" path="m@4@5l@4@11@9@11@9@5xe" filled="f" stroked="f">
+            <v:stroke joinstyle="miter"/>
+            <v:formulas>
+              <v:f eqn="if lineDrawn pixelLineWidth 0"/>
+              <v:f eqn="sum @0 1 0"/>
+              <v:f eqn="sum 0 0 @1"/>
+              <v:f eqn="prod @2 1 2"/>
+              <v:f eqn="prod @3 21600 pixelWidth"/>
+              <v:f eqn="prod @3 21600 pixelHeight"/>
+              <v:f eqn="sum @0 0 1"/>
+              <v:f eqn="prod @6 1 2"/>
+              <v:f eqn="prod @7 21600 pixelWidth"/>
+              <v:f eqn="sum @8 21600 0"/>
+              <v:f eqn="prod @7 21600 pixelHeight"/>
+              <v:f eqn="sum @10 21600 0"/>
+            </v:formulas>
+            <v:path o:extrusionok="f" gradientshapeok="t" o:connecttype="rect"/>
+            <o:lock v:ext="edit" aspectratio="t"/>
+          </v:shapetype>
+          <v:shape id="_x0000_i1025" type="#_x0000_t75" style="width:479.15pt;height:436.95pt" o:ole="">
+            <v:imagedata r:id="rId14" o:title=""/>
+          </v:shape>
+          <o:OLEObject Type="Embed" ProgID="Excel.Sheet.12" ShapeID="_x0000_i1025" DrawAspect="Content" ObjectID="_1510919917" r:id="rId15"/>
+        </w:object>
+      </w:r>
+    </w:p>
+    <w:p/>
+    <w:p>
       <w:r>
         <w:br w:type="page"/>
       </w:r>
@@ -2654,14 +3058,14 @@
         <w:rPr>
           <w:rStyle w:val="CommentReference"/>
         </w:rPr>
-        <w:commentReference w:id="6"/>
+        <w:commentReference w:id="7"/>
       </w:r>
     </w:p>
     <w:p>
       <w:pPr>
         <w:pStyle w:val="Heading3"/>
       </w:pPr>
-      <w:bookmarkStart w:id="7" w:name="_Toc437030830"/>
+      <w:bookmarkStart w:id="8" w:name="_Toc437030830"/>
       <w:r>
         <w:lastRenderedPageBreak/>
         <w:t>Circuit D</w:t>
@@ -2669,7 +3073,7 @@
       <w:r>
         <w:t>iagrams</w:t>
       </w:r>
-      <w:bookmarkEnd w:id="7"/>
+      <w:bookmarkEnd w:id="8"/>
     </w:p>
     <w:p/>
     <w:p>
@@ -2683,7 +3087,7 @@
     <w:p/>
     <w:p>
       <w:r>
-        <w:t>Figure 2</w:t>
+        <w:t>Figure 7</w:t>
       </w:r>
     </w:p>
     <w:p>
@@ -2753,11 +3157,11 @@
         <w:lastRenderedPageBreak/>
         <w:t xml:space="preserve">IR Circuit </w:t>
       </w:r>
-      <w:commentRangeStart w:id="8"/>
+      <w:commentRangeStart w:id="9"/>
       <w:r>
         <w:t>Diagrams</w:t>
       </w:r>
-      <w:commentRangeEnd w:id="8"/>
+      <w:commentRangeEnd w:id="9"/>
       <w:r>
         <w:rPr>
           <w:rStyle w:val="CommentReference"/>
@@ -2765,13 +3169,13 @@
           <w:color w:val="auto"/>
           <w:spacing w:val="0"/>
         </w:rPr>
-        <w:commentReference w:id="8"/>
-      </w:r>
-    </w:p>
-    <w:p/>
-    <w:p>
-      <w:r>
-        <w:t>Figure 3a</w:t>
+        <w:commentReference w:id="9"/>
+      </w:r>
+    </w:p>
+    <w:p/>
+    <w:p>
+      <w:r>
+        <w:t>Figure 8a</w:t>
       </w:r>
     </w:p>
     <w:p>
@@ -2789,10 +3193,10 @@
           <w:noProof/>
         </w:rPr>
         <w:drawing>
-          <wp:inline distT="0" distB="0" distL="0" distR="0" wp14:anchorId="511FD239" wp14:editId="0AEE305E">
-            <wp:extent cx="6198919" cy="5855269"/>
+          <wp:inline distT="0" distB="0" distL="0" distR="0" wp14:anchorId="322FCB20" wp14:editId="6D3BF8EF">
+            <wp:extent cx="5943600" cy="4366895"/>
             <wp:effectExtent l="0" t="0" r="0" b="0"/>
-            <wp:docPr id="27" name="Picture 27"/>
+            <wp:docPr id="15" name="Picture 15"/>
             <wp:cNvGraphicFramePr>
               <a:graphicFrameLocks xmlns:a="http://schemas.openxmlformats.org/drawingml/2006/main" noChangeAspect="1"/>
             </wp:cNvGraphicFramePr>
@@ -2800,23 +3204,36 @@
               <a:graphicData uri="http://schemas.openxmlformats.org/drawingml/2006/picture">
                 <pic:pic xmlns:pic="http://schemas.openxmlformats.org/drawingml/2006/picture">
                   <pic:nvPicPr>
-                    <pic:cNvPr id="1" name=""/>
-                    <pic:cNvPicPr/>
+                    <pic:cNvPr id="0" name="Picture 139"/>
+                    <pic:cNvPicPr>
+                      <a:picLocks noChangeAspect="1" noChangeArrowheads="1"/>
+                    </pic:cNvPicPr>
                   </pic:nvPicPr>
                   <pic:blipFill>
-                    <a:blip r:embed="rId19"/>
+                    <a:blip r:embed="rId19">
+                      <a:extLst>
+                        <a:ext uri="{28A0092B-C50C-407E-A947-70E740481C1C}">
+                          <a14:useLocalDpi xmlns:a14="http://schemas.microsoft.com/office/drawing/2010/main" val="0"/>
+                        </a:ext>
+                      </a:extLst>
+                    </a:blip>
+                    <a:srcRect/>
                     <a:stretch>
                       <a:fillRect/>
                     </a:stretch>
                   </pic:blipFill>
-                  <pic:spPr>
+                  <pic:spPr bwMode="auto">
                     <a:xfrm>
                       <a:off x="0" y="0"/>
-                      <a:ext cx="6204654" cy="5860687"/>
+                      <a:ext cx="5943600" cy="4366895"/>
                     </a:xfrm>
                     <a:prstGeom prst="rect">
                       <a:avLst/>
                     </a:prstGeom>
+                    <a:noFill/>
+                    <a:ln>
+                      <a:noFill/>
+                    </a:ln>
                   </pic:spPr>
                 </pic:pic>
               </a:graphicData>
@@ -2833,7 +3250,10 @@
     <w:p>
       <w:r>
         <w:lastRenderedPageBreak/>
-        <w:t>Figure 3b</w:t>
+        <w:t>Figure 8</w:t>
+      </w:r>
+      <w:r>
+        <w:t>b</w:t>
       </w:r>
     </w:p>
     <w:p>
@@ -2975,7 +3395,7 @@
     <w:p/>
     <w:p>
       <w:r>
-        <w:t>Figure 4</w:t>
+        <w:t>Figure 9</w:t>
       </w:r>
     </w:p>
     <w:p>
@@ -3047,8 +3467,10 @@
     <w:p/>
     <w:p>
       <w:r>
-        <w:t>Figure 5</w:t>
-      </w:r>
+        <w:t>Figure 10</w:t>
+      </w:r>
+      <w:bookmarkStart w:id="10" w:name="_GoBack"/>
+      <w:bookmarkEnd w:id="10"/>
     </w:p>
     <w:p>
       <w:pPr>
@@ -3056,7 +3478,15 @@
         <w:keepNext/>
       </w:pPr>
       <w:r>
-        <w:t>H-bridge and motors circuit diagram (supposed to be one diagram, but SchemeIt sucks)</w:t>
+        <w:t xml:space="preserve">H-bridge and motors circuit diagram (supposed to be one diagram, but </w:t>
+      </w:r>
+      <w:proofErr w:type="spellStart"/>
+      <w:r>
+        <w:t>SchemeIt</w:t>
+      </w:r>
+      <w:proofErr w:type="spellEnd"/>
+      <w:r>
+        <w:t xml:space="preserve"> sucks)</w:t>
       </w:r>
     </w:p>
     <w:p>
@@ -3150,36 +3580,36 @@
       <w:pPr>
         <w:pStyle w:val="Heading1"/>
       </w:pPr>
-      <w:bookmarkStart w:id="9" w:name="_Toc437030831"/>
+      <w:bookmarkStart w:id="11" w:name="_Toc437030831"/>
       <w:r>
         <w:lastRenderedPageBreak/>
         <w:t xml:space="preserve">Software </w:t>
       </w:r>
-      <w:commentRangeStart w:id="10"/>
+      <w:commentRangeStart w:id="12"/>
       <w:r>
         <w:t>Design</w:t>
       </w:r>
-      <w:commentRangeEnd w:id="10"/>
+      <w:commentRangeEnd w:id="12"/>
       <w:r>
         <w:rPr>
           <w:rStyle w:val="CommentReference"/>
           <w:rFonts w:asciiTheme="minorHAnsi" w:eastAsiaTheme="minorEastAsia" w:hAnsiTheme="minorHAnsi" w:cstheme="minorBidi"/>
           <w:color w:val="auto"/>
         </w:rPr>
-        <w:commentReference w:id="10"/>
-      </w:r>
-      <w:bookmarkEnd w:id="9"/>
+        <w:commentReference w:id="12"/>
+      </w:r>
+      <w:bookmarkEnd w:id="11"/>
     </w:p>
     <w:p/>
     <w:p>
       <w:pPr>
         <w:pStyle w:val="Heading3"/>
       </w:pPr>
-      <w:bookmarkStart w:id="11" w:name="_Toc437030832"/>
+      <w:bookmarkStart w:id="13" w:name="_Toc437030832"/>
       <w:r>
         <w:t>Overview</w:t>
       </w:r>
-      <w:bookmarkEnd w:id="11"/>
+      <w:bookmarkEnd w:id="13"/>
     </w:p>
     <w:p/>
     <w:p>
@@ -3246,12 +3676,14 @@
         </w:rPr>
         <w:t>‘</w:t>
       </w:r>
+      <w:proofErr w:type="spellStart"/>
       <w:r>
         <w:rPr>
           <w:rFonts w:eastAsia="Times New Roman"/>
         </w:rPr>
         <w:t>main.c</w:t>
       </w:r>
+      <w:proofErr w:type="spellEnd"/>
       <w:r>
         <w:rPr>
           <w:rFonts w:eastAsia="Times New Roman"/>
@@ -3328,7 +3760,177 @@
         <w:rPr>
           <w:rFonts w:eastAsia="Times New Roman"/>
         </w:rPr>
-        <w:t xml:space="preserve">The rightmost state machine below describes the high level state machine that we will be implementing in main.c. As described previously in this document, the states findLine, handleCollision, avoidObstacle, and detectObstacle in the main.c state machine will be located in separate files. The descriptions of these state machines are depicted by the diagrams below. Additionally, the diagram shows files that the state machines are in will be listed in. Each state will call a function that carries out an action. For example: the turnLeft state will call a function turnLeft() that makes the robot turnLeft. The readHc state will call a function readHc() that reads from the sensor. The same goes for all of the other states. </w:t>
+        <w:t xml:space="preserve">The rightmost state machine below describes the high level state machine that we will be implementing in </w:t>
+      </w:r>
+      <w:proofErr w:type="spellStart"/>
+      <w:r>
+        <w:rPr>
+          <w:rFonts w:eastAsia="Times New Roman"/>
+        </w:rPr>
+        <w:t>main.c</w:t>
+      </w:r>
+      <w:proofErr w:type="spellEnd"/>
+      <w:r>
+        <w:rPr>
+          <w:rFonts w:eastAsia="Times New Roman"/>
+        </w:rPr>
+        <w:t xml:space="preserve">. As described previously in this document, the states </w:t>
+      </w:r>
+      <w:proofErr w:type="spellStart"/>
+      <w:r>
+        <w:rPr>
+          <w:rFonts w:eastAsia="Times New Roman"/>
+        </w:rPr>
+        <w:t>findLine</w:t>
+      </w:r>
+      <w:proofErr w:type="spellEnd"/>
+      <w:r>
+        <w:rPr>
+          <w:rFonts w:eastAsia="Times New Roman"/>
+        </w:rPr>
+        <w:t xml:space="preserve">, </w:t>
+      </w:r>
+      <w:proofErr w:type="spellStart"/>
+      <w:r>
+        <w:rPr>
+          <w:rFonts w:eastAsia="Times New Roman"/>
+        </w:rPr>
+        <w:t>handleCollision</w:t>
+      </w:r>
+      <w:proofErr w:type="spellEnd"/>
+      <w:r>
+        <w:rPr>
+          <w:rFonts w:eastAsia="Times New Roman"/>
+        </w:rPr>
+        <w:t xml:space="preserve">, </w:t>
+      </w:r>
+      <w:proofErr w:type="spellStart"/>
+      <w:r>
+        <w:rPr>
+          <w:rFonts w:eastAsia="Times New Roman"/>
+        </w:rPr>
+        <w:t>avoidObstacle</w:t>
+      </w:r>
+      <w:proofErr w:type="spellEnd"/>
+      <w:r>
+        <w:rPr>
+          <w:rFonts w:eastAsia="Times New Roman"/>
+        </w:rPr>
+        <w:t xml:space="preserve">, and </w:t>
+      </w:r>
+      <w:proofErr w:type="spellStart"/>
+      <w:r>
+        <w:rPr>
+          <w:rFonts w:eastAsia="Times New Roman"/>
+        </w:rPr>
+        <w:t>detectObstacle</w:t>
+      </w:r>
+      <w:proofErr w:type="spellEnd"/>
+      <w:r>
+        <w:rPr>
+          <w:rFonts w:eastAsia="Times New Roman"/>
+        </w:rPr>
+        <w:t xml:space="preserve"> in the </w:t>
+      </w:r>
+      <w:proofErr w:type="spellStart"/>
+      <w:r>
+        <w:rPr>
+          <w:rFonts w:eastAsia="Times New Roman"/>
+        </w:rPr>
+        <w:t>main.c</w:t>
+      </w:r>
+      <w:proofErr w:type="spellEnd"/>
+      <w:r>
+        <w:rPr>
+          <w:rFonts w:eastAsia="Times New Roman"/>
+        </w:rPr>
+        <w:t xml:space="preserve"> state machine will be located in separate files. The descriptions of these state machines are depicted by the diagrams below. Additionally, the diagram shows files that the state machines are in will be listed in. Each state will call a function that carries out an action. For example: the </w:t>
+      </w:r>
+      <w:proofErr w:type="spellStart"/>
+      <w:r>
+        <w:rPr>
+          <w:rFonts w:eastAsia="Times New Roman"/>
+        </w:rPr>
+        <w:t>turnLeft</w:t>
+      </w:r>
+      <w:proofErr w:type="spellEnd"/>
+      <w:r>
+        <w:rPr>
+          <w:rFonts w:eastAsia="Times New Roman"/>
+        </w:rPr>
+        <w:t xml:space="preserve"> state will call a function </w:t>
+      </w:r>
+      <w:proofErr w:type="spellStart"/>
+      <w:proofErr w:type="gramStart"/>
+      <w:r>
+        <w:rPr>
+          <w:rFonts w:eastAsia="Times New Roman"/>
+        </w:rPr>
+        <w:t>turnLeft</w:t>
+      </w:r>
+      <w:proofErr w:type="spellEnd"/>
+      <w:r>
+        <w:rPr>
+          <w:rFonts w:eastAsia="Times New Roman"/>
+        </w:rPr>
+        <w:t>(</w:t>
+      </w:r>
+      <w:proofErr w:type="gramEnd"/>
+      <w:r>
+        <w:rPr>
+          <w:rFonts w:eastAsia="Times New Roman"/>
+        </w:rPr>
+        <w:t xml:space="preserve">) that makes the robot </w:t>
+      </w:r>
+      <w:proofErr w:type="spellStart"/>
+      <w:r>
+        <w:rPr>
+          <w:rFonts w:eastAsia="Times New Roman"/>
+        </w:rPr>
+        <w:t>turnLeft</w:t>
+      </w:r>
+      <w:proofErr w:type="spellEnd"/>
+      <w:r>
+        <w:rPr>
+          <w:rFonts w:eastAsia="Times New Roman"/>
+        </w:rPr>
+        <w:t xml:space="preserve">. The </w:t>
+      </w:r>
+      <w:proofErr w:type="spellStart"/>
+      <w:r>
+        <w:rPr>
+          <w:rFonts w:eastAsia="Times New Roman"/>
+        </w:rPr>
+        <w:t>readHc</w:t>
+      </w:r>
+      <w:proofErr w:type="spellEnd"/>
+      <w:r>
+        <w:rPr>
+          <w:rFonts w:eastAsia="Times New Roman"/>
+        </w:rPr>
+        <w:t xml:space="preserve"> state will call a function </w:t>
+      </w:r>
+      <w:proofErr w:type="spellStart"/>
+      <w:proofErr w:type="gramStart"/>
+      <w:r>
+        <w:rPr>
+          <w:rFonts w:eastAsia="Times New Roman"/>
+        </w:rPr>
+        <w:t>readHc</w:t>
+      </w:r>
+      <w:proofErr w:type="spellEnd"/>
+      <w:r>
+        <w:rPr>
+          <w:rFonts w:eastAsia="Times New Roman"/>
+        </w:rPr>
+        <w:t>(</w:t>
+      </w:r>
+      <w:proofErr w:type="gramEnd"/>
+      <w:r>
+        <w:rPr>
+          <w:rFonts w:eastAsia="Times New Roman"/>
+        </w:rPr>
+        <w:t xml:space="preserve">) that reads from the sensor. The same goes for all of the other states. </w:t>
       </w:r>
     </w:p>
     <w:p/>
@@ -3341,12 +3943,12 @@
       <w:pPr>
         <w:pStyle w:val="Heading3"/>
       </w:pPr>
-      <w:bookmarkStart w:id="12" w:name="_Toc437030833"/>
+      <w:bookmarkStart w:id="14" w:name="_Toc437030833"/>
       <w:r>
         <w:lastRenderedPageBreak/>
         <w:t>Block Diagram</w:t>
       </w:r>
-      <w:bookmarkEnd w:id="12"/>
+      <w:bookmarkEnd w:id="14"/>
     </w:p>
     <w:p>
       <w:r>
@@ -3483,12 +4085,12 @@
       <w:pPr>
         <w:pStyle w:val="Heading3"/>
       </w:pPr>
-      <w:bookmarkStart w:id="13" w:name="_Toc437030834"/>
+      <w:bookmarkStart w:id="15" w:name="_Toc437030834"/>
       <w:r>
         <w:lastRenderedPageBreak/>
         <w:t>Function Descriptions</w:t>
       </w:r>
-      <w:bookmarkEnd w:id="13"/>
+      <w:bookmarkEnd w:id="15"/>
     </w:p>
     <w:p/>
     <w:p>
@@ -3500,11 +4102,33 @@
       </w:r>
     </w:p>
     <w:p>
-      <w:r>
-        <w:rPr>
-          <w:rFonts w:eastAsia="Times New Roman"/>
-        </w:rPr>
-        <w:t>void initPWM();</w:t>
+      <w:proofErr w:type="gramStart"/>
+      <w:r>
+        <w:rPr>
+          <w:rFonts w:eastAsia="Times New Roman"/>
+        </w:rPr>
+        <w:t>void</w:t>
+      </w:r>
+      <w:proofErr w:type="gramEnd"/>
+      <w:r>
+        <w:rPr>
+          <w:rFonts w:eastAsia="Times New Roman"/>
+        </w:rPr>
+        <w:t xml:space="preserve"> </w:t>
+      </w:r>
+      <w:proofErr w:type="spellStart"/>
+      <w:r>
+        <w:rPr>
+          <w:rFonts w:eastAsia="Times New Roman"/>
+        </w:rPr>
+        <w:t>initPWM</w:t>
+      </w:r>
+      <w:proofErr w:type="spellEnd"/>
+      <w:r>
+        <w:rPr>
+          <w:rFonts w:eastAsia="Times New Roman"/>
+        </w:rPr>
+        <w:t>();</w:t>
       </w:r>
     </w:p>
     <w:p>
@@ -3523,11 +4147,33 @@
       </w:r>
     </w:p>
     <w:p>
-      <w:r>
-        <w:rPr>
-          <w:rFonts w:eastAsia="Times New Roman"/>
-        </w:rPr>
-        <w:t>void setMotorsIdle();</w:t>
+      <w:proofErr w:type="gramStart"/>
+      <w:r>
+        <w:rPr>
+          <w:rFonts w:eastAsia="Times New Roman"/>
+        </w:rPr>
+        <w:t>void</w:t>
+      </w:r>
+      <w:proofErr w:type="gramEnd"/>
+      <w:r>
+        <w:rPr>
+          <w:rFonts w:eastAsia="Times New Roman"/>
+        </w:rPr>
+        <w:t xml:space="preserve"> </w:t>
+      </w:r>
+      <w:proofErr w:type="spellStart"/>
+      <w:r>
+        <w:rPr>
+          <w:rFonts w:eastAsia="Times New Roman"/>
+        </w:rPr>
+        <w:t>setMotorsIdle</w:t>
+      </w:r>
+      <w:proofErr w:type="spellEnd"/>
+      <w:r>
+        <w:rPr>
+          <w:rFonts w:eastAsia="Times New Roman"/>
+        </w:rPr>
+        <w:t>();</w:t>
       </w:r>
     </w:p>
     <w:p>
@@ -3546,11 +4192,47 @@
       </w:r>
     </w:p>
     <w:p>
-      <w:r>
-        <w:rPr>
-          <w:rFonts w:eastAsia="Times New Roman"/>
-        </w:rPr>
-        <w:t>void setMotorsBackward(int s);</w:t>
+      <w:proofErr w:type="gramStart"/>
+      <w:r>
+        <w:rPr>
+          <w:rFonts w:eastAsia="Times New Roman"/>
+        </w:rPr>
+        <w:t>void</w:t>
+      </w:r>
+      <w:proofErr w:type="gramEnd"/>
+      <w:r>
+        <w:rPr>
+          <w:rFonts w:eastAsia="Times New Roman"/>
+        </w:rPr>
+        <w:t xml:space="preserve"> </w:t>
+      </w:r>
+      <w:proofErr w:type="spellStart"/>
+      <w:r>
+        <w:rPr>
+          <w:rFonts w:eastAsia="Times New Roman"/>
+        </w:rPr>
+        <w:t>setMotorsBackward</w:t>
+      </w:r>
+      <w:proofErr w:type="spellEnd"/>
+      <w:r>
+        <w:rPr>
+          <w:rFonts w:eastAsia="Times New Roman"/>
+        </w:rPr>
+        <w:t>(</w:t>
+      </w:r>
+      <w:proofErr w:type="spellStart"/>
+      <w:r>
+        <w:rPr>
+          <w:rFonts w:eastAsia="Times New Roman"/>
+        </w:rPr>
+        <w:t>int</w:t>
+      </w:r>
+      <w:proofErr w:type="spellEnd"/>
+      <w:r>
+        <w:rPr>
+          <w:rFonts w:eastAsia="Times New Roman"/>
+        </w:rPr>
+        <w:t xml:space="preserve"> s);</w:t>
       </w:r>
     </w:p>
     <w:p>
@@ -3569,11 +4251,47 @@
       </w:r>
     </w:p>
     <w:p>
-      <w:r>
-        <w:rPr>
-          <w:rFonts w:eastAsia="Times New Roman"/>
-        </w:rPr>
-        <w:t>void setMotorsForward(int s);</w:t>
+      <w:proofErr w:type="gramStart"/>
+      <w:r>
+        <w:rPr>
+          <w:rFonts w:eastAsia="Times New Roman"/>
+        </w:rPr>
+        <w:t>void</w:t>
+      </w:r>
+      <w:proofErr w:type="gramEnd"/>
+      <w:r>
+        <w:rPr>
+          <w:rFonts w:eastAsia="Times New Roman"/>
+        </w:rPr>
+        <w:t xml:space="preserve"> </w:t>
+      </w:r>
+      <w:proofErr w:type="spellStart"/>
+      <w:r>
+        <w:rPr>
+          <w:rFonts w:eastAsia="Times New Roman"/>
+        </w:rPr>
+        <w:t>setMotorsForward</w:t>
+      </w:r>
+      <w:proofErr w:type="spellEnd"/>
+      <w:r>
+        <w:rPr>
+          <w:rFonts w:eastAsia="Times New Roman"/>
+        </w:rPr>
+        <w:t>(</w:t>
+      </w:r>
+      <w:proofErr w:type="spellStart"/>
+      <w:r>
+        <w:rPr>
+          <w:rFonts w:eastAsia="Times New Roman"/>
+        </w:rPr>
+        <w:t>int</w:t>
+      </w:r>
+      <w:proofErr w:type="spellEnd"/>
+      <w:r>
+        <w:rPr>
+          <w:rFonts w:eastAsia="Times New Roman"/>
+        </w:rPr>
+        <w:t xml:space="preserve"> s);</w:t>
       </w:r>
     </w:p>
     <w:p>
@@ -3592,11 +4310,47 @@
       </w:r>
     </w:p>
     <w:p>
-      <w:r>
-        <w:rPr>
-          <w:rFonts w:eastAsia="Times New Roman"/>
-        </w:rPr>
-        <w:t>void setMotorsLeft(int s);</w:t>
+      <w:proofErr w:type="gramStart"/>
+      <w:r>
+        <w:rPr>
+          <w:rFonts w:eastAsia="Times New Roman"/>
+        </w:rPr>
+        <w:t>void</w:t>
+      </w:r>
+      <w:proofErr w:type="gramEnd"/>
+      <w:r>
+        <w:rPr>
+          <w:rFonts w:eastAsia="Times New Roman"/>
+        </w:rPr>
+        <w:t xml:space="preserve"> </w:t>
+      </w:r>
+      <w:proofErr w:type="spellStart"/>
+      <w:r>
+        <w:rPr>
+          <w:rFonts w:eastAsia="Times New Roman"/>
+        </w:rPr>
+        <w:t>setMotorsLeft</w:t>
+      </w:r>
+      <w:proofErr w:type="spellEnd"/>
+      <w:r>
+        <w:rPr>
+          <w:rFonts w:eastAsia="Times New Roman"/>
+        </w:rPr>
+        <w:t>(</w:t>
+      </w:r>
+      <w:proofErr w:type="spellStart"/>
+      <w:r>
+        <w:rPr>
+          <w:rFonts w:eastAsia="Times New Roman"/>
+        </w:rPr>
+        <w:t>int</w:t>
+      </w:r>
+      <w:proofErr w:type="spellEnd"/>
+      <w:r>
+        <w:rPr>
+          <w:rFonts w:eastAsia="Times New Roman"/>
+        </w:rPr>
+        <w:t xml:space="preserve"> s);</w:t>
       </w:r>
     </w:p>
     <w:p>
@@ -3615,11 +4369,47 @@
       </w:r>
     </w:p>
     <w:p>
-      <w:r>
-        <w:rPr>
-          <w:rFonts w:eastAsia="Times New Roman"/>
-        </w:rPr>
-        <w:t>void setMotorsRight(int s);</w:t>
+      <w:proofErr w:type="gramStart"/>
+      <w:r>
+        <w:rPr>
+          <w:rFonts w:eastAsia="Times New Roman"/>
+        </w:rPr>
+        <w:t>void</w:t>
+      </w:r>
+      <w:proofErr w:type="gramEnd"/>
+      <w:r>
+        <w:rPr>
+          <w:rFonts w:eastAsia="Times New Roman"/>
+        </w:rPr>
+        <w:t xml:space="preserve"> </w:t>
+      </w:r>
+      <w:proofErr w:type="spellStart"/>
+      <w:r>
+        <w:rPr>
+          <w:rFonts w:eastAsia="Times New Roman"/>
+        </w:rPr>
+        <w:t>setMotorsRight</w:t>
+      </w:r>
+      <w:proofErr w:type="spellEnd"/>
+      <w:r>
+        <w:rPr>
+          <w:rFonts w:eastAsia="Times New Roman"/>
+        </w:rPr>
+        <w:t>(</w:t>
+      </w:r>
+      <w:proofErr w:type="spellStart"/>
+      <w:r>
+        <w:rPr>
+          <w:rFonts w:eastAsia="Times New Roman"/>
+        </w:rPr>
+        <w:t>int</w:t>
+      </w:r>
+      <w:proofErr w:type="spellEnd"/>
+      <w:r>
+        <w:rPr>
+          <w:rFonts w:eastAsia="Times New Roman"/>
+        </w:rPr>
+        <w:t xml:space="preserve"> s);</w:t>
       </w:r>
     </w:p>
     <w:p>
@@ -3638,11 +4428,47 @@
       </w:r>
     </w:p>
     <w:p>
-      <w:r>
-        <w:rPr>
-          <w:rFonts w:eastAsia="Times New Roman"/>
-        </w:rPr>
-        <w:t>void motorPiviotLeft(int s);</w:t>
+      <w:proofErr w:type="gramStart"/>
+      <w:r>
+        <w:rPr>
+          <w:rFonts w:eastAsia="Times New Roman"/>
+        </w:rPr>
+        <w:t>void</w:t>
+      </w:r>
+      <w:proofErr w:type="gramEnd"/>
+      <w:r>
+        <w:rPr>
+          <w:rFonts w:eastAsia="Times New Roman"/>
+        </w:rPr>
+        <w:t xml:space="preserve"> </w:t>
+      </w:r>
+      <w:proofErr w:type="spellStart"/>
+      <w:r>
+        <w:rPr>
+          <w:rFonts w:eastAsia="Times New Roman"/>
+        </w:rPr>
+        <w:t>motorPiviotLeft</w:t>
+      </w:r>
+      <w:proofErr w:type="spellEnd"/>
+      <w:r>
+        <w:rPr>
+          <w:rFonts w:eastAsia="Times New Roman"/>
+        </w:rPr>
+        <w:t>(</w:t>
+      </w:r>
+      <w:proofErr w:type="spellStart"/>
+      <w:r>
+        <w:rPr>
+          <w:rFonts w:eastAsia="Times New Roman"/>
+        </w:rPr>
+        <w:t>int</w:t>
+      </w:r>
+      <w:proofErr w:type="spellEnd"/>
+      <w:r>
+        <w:rPr>
+          <w:rFonts w:eastAsia="Times New Roman"/>
+        </w:rPr>
+        <w:t xml:space="preserve"> s);</w:t>
       </w:r>
     </w:p>
     <w:p>
@@ -3657,11 +4483,47 @@
       </w:r>
     </w:p>
     <w:p>
-      <w:r>
-        <w:rPr>
-          <w:rFonts w:eastAsia="Times New Roman"/>
-        </w:rPr>
-        <w:t>void motorPiviotLeft(int s);</w:t>
+      <w:proofErr w:type="gramStart"/>
+      <w:r>
+        <w:rPr>
+          <w:rFonts w:eastAsia="Times New Roman"/>
+        </w:rPr>
+        <w:t>void</w:t>
+      </w:r>
+      <w:proofErr w:type="gramEnd"/>
+      <w:r>
+        <w:rPr>
+          <w:rFonts w:eastAsia="Times New Roman"/>
+        </w:rPr>
+        <w:t xml:space="preserve"> </w:t>
+      </w:r>
+      <w:proofErr w:type="spellStart"/>
+      <w:r>
+        <w:rPr>
+          <w:rFonts w:eastAsia="Times New Roman"/>
+        </w:rPr>
+        <w:t>motorPiviotLeft</w:t>
+      </w:r>
+      <w:proofErr w:type="spellEnd"/>
+      <w:r>
+        <w:rPr>
+          <w:rFonts w:eastAsia="Times New Roman"/>
+        </w:rPr>
+        <w:t>(</w:t>
+      </w:r>
+      <w:proofErr w:type="spellStart"/>
+      <w:r>
+        <w:rPr>
+          <w:rFonts w:eastAsia="Times New Roman"/>
+        </w:rPr>
+        <w:t>int</w:t>
+      </w:r>
+      <w:proofErr w:type="spellEnd"/>
+      <w:r>
+        <w:rPr>
+          <w:rFonts w:eastAsia="Times New Roman"/>
+        </w:rPr>
+        <w:t xml:space="preserve"> s);</w:t>
       </w:r>
     </w:p>
     <w:p>
@@ -3676,11 +4538,47 @@
       </w:r>
     </w:p>
     <w:p>
-      <w:r>
-        <w:rPr>
-          <w:rFonts w:eastAsia="Times New Roman"/>
-        </w:rPr>
-        <w:t>void motorFindLine(int s);</w:t>
+      <w:proofErr w:type="gramStart"/>
+      <w:r>
+        <w:rPr>
+          <w:rFonts w:eastAsia="Times New Roman"/>
+        </w:rPr>
+        <w:t>void</w:t>
+      </w:r>
+      <w:proofErr w:type="gramEnd"/>
+      <w:r>
+        <w:rPr>
+          <w:rFonts w:eastAsia="Times New Roman"/>
+        </w:rPr>
+        <w:t xml:space="preserve"> </w:t>
+      </w:r>
+      <w:proofErr w:type="spellStart"/>
+      <w:r>
+        <w:rPr>
+          <w:rFonts w:eastAsia="Times New Roman"/>
+        </w:rPr>
+        <w:t>motorFindLine</w:t>
+      </w:r>
+      <w:proofErr w:type="spellEnd"/>
+      <w:r>
+        <w:rPr>
+          <w:rFonts w:eastAsia="Times New Roman"/>
+        </w:rPr>
+        <w:t>(</w:t>
+      </w:r>
+      <w:proofErr w:type="spellStart"/>
+      <w:r>
+        <w:rPr>
+          <w:rFonts w:eastAsia="Times New Roman"/>
+        </w:rPr>
+        <w:t>int</w:t>
+      </w:r>
+      <w:proofErr w:type="spellEnd"/>
+      <w:r>
+        <w:rPr>
+          <w:rFonts w:eastAsia="Times New Roman"/>
+        </w:rPr>
+        <w:t xml:space="preserve"> s);</w:t>
       </w:r>
     </w:p>
     <w:p>
@@ -3712,16 +4610,36 @@
         <w:lastRenderedPageBreak/>
         <w:t>Functions in ir.c/.h</w:t>
       </w:r>
-      <w:bookmarkStart w:id="14" w:name="_GoBack"/>
-      <w:bookmarkEnd w:id="14"/>
-    </w:p>
-    <w:p/>
-    <w:p>
-      <w:r>
-        <w:rPr>
-          <w:rFonts w:eastAsia="Times New Roman"/>
-        </w:rPr>
-        <w:t>void initIR();</w:t>
+    </w:p>
+    <w:p/>
+    <w:p>
+      <w:proofErr w:type="gramStart"/>
+      <w:r>
+        <w:rPr>
+          <w:rFonts w:eastAsia="Times New Roman"/>
+        </w:rPr>
+        <w:t>void</w:t>
+      </w:r>
+      <w:proofErr w:type="gramEnd"/>
+      <w:r>
+        <w:rPr>
+          <w:rFonts w:eastAsia="Times New Roman"/>
+        </w:rPr>
+        <w:t xml:space="preserve"> </w:t>
+      </w:r>
+      <w:proofErr w:type="spellStart"/>
+      <w:r>
+        <w:rPr>
+          <w:rFonts w:eastAsia="Times New Roman"/>
+        </w:rPr>
+        <w:t>initIR</w:t>
+      </w:r>
+      <w:proofErr w:type="spellEnd"/>
+      <w:r>
+        <w:rPr>
+          <w:rFonts w:eastAsia="Times New Roman"/>
+        </w:rPr>
+        <w:t>();</w:t>
       </w:r>
     </w:p>
     <w:p>
@@ -3736,11 +4654,33 @@
       </w:r>
     </w:p>
     <w:p>
-      <w:r>
-        <w:rPr>
-          <w:rFonts w:eastAsia="Times New Roman"/>
-        </w:rPr>
-        <w:t>void printIR();</w:t>
+      <w:proofErr w:type="gramStart"/>
+      <w:r>
+        <w:rPr>
+          <w:rFonts w:eastAsia="Times New Roman"/>
+        </w:rPr>
+        <w:t>void</w:t>
+      </w:r>
+      <w:proofErr w:type="gramEnd"/>
+      <w:r>
+        <w:rPr>
+          <w:rFonts w:eastAsia="Times New Roman"/>
+        </w:rPr>
+        <w:t xml:space="preserve"> </w:t>
+      </w:r>
+      <w:proofErr w:type="spellStart"/>
+      <w:r>
+        <w:rPr>
+          <w:rFonts w:eastAsia="Times New Roman"/>
+        </w:rPr>
+        <w:t>printIR</w:t>
+      </w:r>
+      <w:proofErr w:type="spellEnd"/>
+      <w:r>
+        <w:rPr>
+          <w:rFonts w:eastAsia="Times New Roman"/>
+        </w:rPr>
+        <w:t>();</w:t>
       </w:r>
     </w:p>
     <w:p>
@@ -3759,23 +4699,33 @@
       </w:r>
     </w:p>
     <w:p>
-      <w:r>
-        <w:rPr>
-          <w:rFonts w:eastAsia="Times New Roman"/>
-        </w:rPr>
-        <w:t xml:space="preserve">void </w:t>
-      </w:r>
-      <w:r>
-        <w:rPr>
-          <w:rFonts w:eastAsia="Times New Roman"/>
-        </w:rPr>
-        <w:t>analogP</w:t>
-      </w:r>
-      <w:r>
-        <w:rPr>
-          <w:rFonts w:eastAsia="Times New Roman"/>
-        </w:rPr>
-        <w:t>rintIR();</w:t>
+      <w:proofErr w:type="gramStart"/>
+      <w:r>
+        <w:rPr>
+          <w:rFonts w:eastAsia="Times New Roman"/>
+        </w:rPr>
+        <w:t>void</w:t>
+      </w:r>
+      <w:proofErr w:type="gramEnd"/>
+      <w:r>
+        <w:rPr>
+          <w:rFonts w:eastAsia="Times New Roman"/>
+        </w:rPr>
+        <w:t xml:space="preserve"> </w:t>
+      </w:r>
+      <w:proofErr w:type="spellStart"/>
+      <w:r>
+        <w:rPr>
+          <w:rFonts w:eastAsia="Times New Roman"/>
+        </w:rPr>
+        <w:t>analogPrintIR</w:t>
+      </w:r>
+      <w:proofErr w:type="spellEnd"/>
+      <w:r>
+        <w:rPr>
+          <w:rFonts w:eastAsia="Times New Roman"/>
+        </w:rPr>
+        <w:t>();</w:t>
       </w:r>
     </w:p>
     <w:p>
@@ -3790,29 +4740,42 @@
           <w:rFonts w:eastAsia="Times New Roman"/>
         </w:rPr>
         <w:tab/>
-      </w:r>
-      <w:r>
-        <w:rPr>
-          <w:rFonts w:eastAsia="Times New Roman"/>
-        </w:rPr>
-        <w:t>Analog r</w:t>
-      </w:r>
-      <w:r>
-        <w:rPr>
-          <w:rFonts w:eastAsia="Times New Roman"/>
-        </w:rPr>
-        <w:t>ead from the IR sensors and write to the LCD.</w:t>
+        <w:t>Analog read from the IR sensors and write to the LCD.</w:t>
       </w:r>
       <w:r>
         <w:t xml:space="preserve"> </w:t>
       </w:r>
     </w:p>
     <w:p>
-      <w:r>
-        <w:rPr>
-          <w:rFonts w:eastAsia="Times New Roman"/>
-        </w:rPr>
-        <w:t>int readIR();</w:t>
+      <w:proofErr w:type="spellStart"/>
+      <w:proofErr w:type="gramStart"/>
+      <w:r>
+        <w:rPr>
+          <w:rFonts w:eastAsia="Times New Roman"/>
+        </w:rPr>
+        <w:t>int</w:t>
+      </w:r>
+      <w:proofErr w:type="spellEnd"/>
+      <w:proofErr w:type="gramEnd"/>
+      <w:r>
+        <w:rPr>
+          <w:rFonts w:eastAsia="Times New Roman"/>
+        </w:rPr>
+        <w:t xml:space="preserve"> </w:t>
+      </w:r>
+      <w:proofErr w:type="spellStart"/>
+      <w:r>
+        <w:rPr>
+          <w:rFonts w:eastAsia="Times New Roman"/>
+        </w:rPr>
+        <w:t>readIR</w:t>
+      </w:r>
+      <w:proofErr w:type="spellEnd"/>
+      <w:r>
+        <w:rPr>
+          <w:rFonts w:eastAsia="Times New Roman"/>
+        </w:rPr>
+        <w:t>();</w:t>
       </w:r>
     </w:p>
     <w:p>
@@ -3827,23 +4790,35 @@
       </w:r>
     </w:p>
     <w:p>
-      <w:r>
-        <w:rPr>
-          <w:rFonts w:eastAsia="Times New Roman"/>
-        </w:rPr>
-        <w:t>int read</w:t>
-      </w:r>
-      <w:r>
-        <w:rPr>
-          <w:rFonts w:eastAsia="Times New Roman"/>
-        </w:rPr>
-        <w:t>New</w:t>
-      </w:r>
-      <w:r>
-        <w:rPr>
-          <w:rFonts w:eastAsia="Times New Roman"/>
-        </w:rPr>
-        <w:t>IR();</w:t>
+      <w:proofErr w:type="spellStart"/>
+      <w:proofErr w:type="gramStart"/>
+      <w:r>
+        <w:rPr>
+          <w:rFonts w:eastAsia="Times New Roman"/>
+        </w:rPr>
+        <w:t>int</w:t>
+      </w:r>
+      <w:proofErr w:type="spellEnd"/>
+      <w:proofErr w:type="gramEnd"/>
+      <w:r>
+        <w:rPr>
+          <w:rFonts w:eastAsia="Times New Roman"/>
+        </w:rPr>
+        <w:t xml:space="preserve"> </w:t>
+      </w:r>
+      <w:proofErr w:type="spellStart"/>
+      <w:r>
+        <w:rPr>
+          <w:rFonts w:eastAsia="Times New Roman"/>
+        </w:rPr>
+        <w:t>readNewIR</w:t>
+      </w:r>
+      <w:proofErr w:type="spellEnd"/>
+      <w:r>
+        <w:rPr>
+          <w:rFonts w:eastAsia="Times New Roman"/>
+        </w:rPr>
+        <w:t>();</w:t>
       </w:r>
     </w:p>
     <w:p>
@@ -3854,16 +4829,53 @@
         <w:rPr>
           <w:rFonts w:eastAsia="Times New Roman"/>
         </w:rPr>
-        <w:t>Read from the IR and return an integer that can be decoded into the values read from each IR sensor. This function is new and has been upgraded to work with our 8 ir emitter/ receiver combination.</w:t>
-      </w:r>
-    </w:p>
-    <w:p>
-      <w:r>
-        <w:t>irStateType parseNewIRData(int Data)</w:t>
-      </w:r>
+        <w:t xml:space="preserve">Read from the IR and return an integer that can be decoded into the values read from each IR sensor. This function is new and has been upgraded to work with our 8 </w:t>
+      </w:r>
+      <w:proofErr w:type="spellStart"/>
+      <w:r>
+        <w:rPr>
+          <w:rFonts w:eastAsia="Times New Roman"/>
+        </w:rPr>
+        <w:t>ir</w:t>
+      </w:r>
+      <w:proofErr w:type="spellEnd"/>
+      <w:r>
+        <w:rPr>
+          <w:rFonts w:eastAsia="Times New Roman"/>
+        </w:rPr>
+        <w:t xml:space="preserve"> emitter/ receiver combination.</w:t>
+      </w:r>
+    </w:p>
+    <w:p>
+      <w:proofErr w:type="spellStart"/>
+      <w:proofErr w:type="gramStart"/>
+      <w:r>
+        <w:t>irStateType</w:t>
+      </w:r>
+      <w:proofErr w:type="spellEnd"/>
+      <w:proofErr w:type="gramEnd"/>
       <w:r>
         <w:t xml:space="preserve"> </w:t>
       </w:r>
+      <w:proofErr w:type="spellStart"/>
+      <w:r>
+        <w:t>parseNewIRData</w:t>
+      </w:r>
+      <w:proofErr w:type="spellEnd"/>
+      <w:r>
+        <w:t>(</w:t>
+      </w:r>
+      <w:proofErr w:type="spellStart"/>
+      <w:r>
+        <w:t>int</w:t>
+      </w:r>
+      <w:proofErr w:type="spellEnd"/>
+      <w:r>
+        <w:t xml:space="preserve"> Data)</w:t>
+      </w:r>
+      <w:r>
+        <w:t xml:space="preserve"> </w:t>
+      </w:r>
     </w:p>
     <w:p>
       <w:pPr>
@@ -3873,45 +4885,89 @@
         <w:rPr>
           <w:rFonts w:eastAsia="Times New Roman"/>
         </w:rPr>
-        <w:t>Parse the data returned from the read</w:t>
-      </w:r>
-      <w:r>
-        <w:rPr>
-          <w:rFonts w:eastAsia="Times New Roman"/>
-        </w:rPr>
-        <w:t>New</w:t>
-      </w:r>
-      <w:r>
-        <w:rPr>
-          <w:rFonts w:eastAsia="Times New Roman"/>
-        </w:rPr>
-        <w:t>IR() function, and return a state that the trackLine() state machine can use.</w:t>
-      </w:r>
-      <w:r>
-        <w:rPr>
-          <w:rFonts w:eastAsia="Times New Roman"/>
-        </w:rPr>
-        <w:t xml:space="preserve"> This function is new and has been upgraded to work with our 8 ir emitter/ receiver combination. </w:t>
-      </w:r>
-    </w:p>
-    <w:p>
-      <w:r>
-        <w:rPr>
-          <w:rFonts w:eastAsia="Times New Roman"/>
-        </w:rPr>
-        <w:t xml:space="preserve">int </w:t>
-      </w:r>
-      <w:r>
-        <w:rPr>
-          <w:rFonts w:eastAsia="Times New Roman"/>
-        </w:rPr>
-        <w:t>analogR</w:t>
-      </w:r>
-      <w:r>
-        <w:rPr>
-          <w:rFonts w:eastAsia="Times New Roman"/>
-        </w:rPr>
-        <w:t>eadIR();</w:t>
+        <w:t xml:space="preserve">Parse the data returned from the </w:t>
+      </w:r>
+      <w:proofErr w:type="spellStart"/>
+      <w:proofErr w:type="gramStart"/>
+      <w:r>
+        <w:rPr>
+          <w:rFonts w:eastAsia="Times New Roman"/>
+        </w:rPr>
+        <w:t>readNewIR</w:t>
+      </w:r>
+      <w:proofErr w:type="spellEnd"/>
+      <w:r>
+        <w:rPr>
+          <w:rFonts w:eastAsia="Times New Roman"/>
+        </w:rPr>
+        <w:t>(</w:t>
+      </w:r>
+      <w:proofErr w:type="gramEnd"/>
+      <w:r>
+        <w:rPr>
+          <w:rFonts w:eastAsia="Times New Roman"/>
+        </w:rPr>
+        <w:t xml:space="preserve">) function, and return a state that the </w:t>
+      </w:r>
+      <w:proofErr w:type="spellStart"/>
+      <w:r>
+        <w:rPr>
+          <w:rFonts w:eastAsia="Times New Roman"/>
+        </w:rPr>
+        <w:t>trackLine</w:t>
+      </w:r>
+      <w:proofErr w:type="spellEnd"/>
+      <w:r>
+        <w:rPr>
+          <w:rFonts w:eastAsia="Times New Roman"/>
+        </w:rPr>
+        <w:t xml:space="preserve">() state machine can use. This function is new and has been upgraded to work with our 8 </w:t>
+      </w:r>
+      <w:proofErr w:type="spellStart"/>
+      <w:r>
+        <w:rPr>
+          <w:rFonts w:eastAsia="Times New Roman"/>
+        </w:rPr>
+        <w:t>ir</w:t>
+      </w:r>
+      <w:proofErr w:type="spellEnd"/>
+      <w:r>
+        <w:rPr>
+          <w:rFonts w:eastAsia="Times New Roman"/>
+        </w:rPr>
+        <w:t xml:space="preserve"> emitter/ receiver combination. </w:t>
+      </w:r>
+    </w:p>
+    <w:p>
+      <w:proofErr w:type="spellStart"/>
+      <w:proofErr w:type="gramStart"/>
+      <w:r>
+        <w:rPr>
+          <w:rFonts w:eastAsia="Times New Roman"/>
+        </w:rPr>
+        <w:t>int</w:t>
+      </w:r>
+      <w:proofErr w:type="spellEnd"/>
+      <w:proofErr w:type="gramEnd"/>
+      <w:r>
+        <w:rPr>
+          <w:rFonts w:eastAsia="Times New Roman"/>
+        </w:rPr>
+        <w:t xml:space="preserve"> </w:t>
+      </w:r>
+      <w:proofErr w:type="spellStart"/>
+      <w:r>
+        <w:rPr>
+          <w:rFonts w:eastAsia="Times New Roman"/>
+        </w:rPr>
+        <w:t>analogReadIR</w:t>
+      </w:r>
+      <w:proofErr w:type="spellEnd"/>
+      <w:r>
+        <w:rPr>
+          <w:rFonts w:eastAsia="Times New Roman"/>
+        </w:rPr>
+        <w:t>();</w:t>
       </w:r>
     </w:p>
     <w:p>
@@ -3922,21 +4978,39 @@
         <w:rPr>
           <w:rFonts w:eastAsia="Times New Roman"/>
         </w:rPr>
-        <w:t>Analog r</w:t>
-      </w:r>
-      <w:r>
-        <w:rPr>
-          <w:rFonts w:eastAsia="Times New Roman"/>
-        </w:rPr>
-        <w:t>ead from the IR and return an integer that can be decoded into the values read from each IR sensor.</w:t>
-      </w:r>
-    </w:p>
-    <w:p>
-      <w:r>
-        <w:rPr>
-          <w:rFonts w:eastAsia="Times New Roman"/>
-        </w:rPr>
-        <w:t>int trackLine();</w:t>
+        <w:t>Analog read from the IR and return an integer that can be decoded into the values read from each IR sensor.</w:t>
+      </w:r>
+    </w:p>
+    <w:p>
+      <w:proofErr w:type="spellStart"/>
+      <w:proofErr w:type="gramStart"/>
+      <w:r>
+        <w:rPr>
+          <w:rFonts w:eastAsia="Times New Roman"/>
+        </w:rPr>
+        <w:t>int</w:t>
+      </w:r>
+      <w:proofErr w:type="spellEnd"/>
+      <w:proofErr w:type="gramEnd"/>
+      <w:r>
+        <w:rPr>
+          <w:rFonts w:eastAsia="Times New Roman"/>
+        </w:rPr>
+        <w:t xml:space="preserve"> </w:t>
+      </w:r>
+      <w:proofErr w:type="spellStart"/>
+      <w:r>
+        <w:rPr>
+          <w:rFonts w:eastAsia="Times New Roman"/>
+        </w:rPr>
+        <w:t>trackLine</w:t>
+      </w:r>
+      <w:proofErr w:type="spellEnd"/>
+      <w:r>
+        <w:rPr>
+          <w:rFonts w:eastAsia="Times New Roman"/>
+        </w:rPr>
+        <w:t>();</w:t>
       </w:r>
     </w:p>
     <w:p>
@@ -3955,11 +5029,49 @@
       </w:r>
     </w:p>
     <w:p>
-      <w:r>
-        <w:rPr>
-          <w:rFonts w:eastAsia="Times New Roman"/>
-        </w:rPr>
-        <w:t>irStateType   parseIRData(int data);</w:t>
+      <w:proofErr w:type="spellStart"/>
+      <w:proofErr w:type="gramStart"/>
+      <w:r>
+        <w:rPr>
+          <w:rFonts w:eastAsia="Times New Roman"/>
+        </w:rPr>
+        <w:t>irStateType</w:t>
+      </w:r>
+      <w:proofErr w:type="spellEnd"/>
+      <w:proofErr w:type="gramEnd"/>
+      <w:r>
+        <w:rPr>
+          <w:rFonts w:eastAsia="Times New Roman"/>
+        </w:rPr>
+        <w:t xml:space="preserve">   </w:t>
+      </w:r>
+      <w:proofErr w:type="spellStart"/>
+      <w:r>
+        <w:rPr>
+          <w:rFonts w:eastAsia="Times New Roman"/>
+        </w:rPr>
+        <w:t>parseIRData</w:t>
+      </w:r>
+      <w:proofErr w:type="spellEnd"/>
+      <w:r>
+        <w:rPr>
+          <w:rFonts w:eastAsia="Times New Roman"/>
+        </w:rPr>
+        <w:t>(</w:t>
+      </w:r>
+      <w:proofErr w:type="spellStart"/>
+      <w:r>
+        <w:rPr>
+          <w:rFonts w:eastAsia="Times New Roman"/>
+        </w:rPr>
+        <w:t>int</w:t>
+      </w:r>
+      <w:proofErr w:type="spellEnd"/>
+      <w:r>
+        <w:rPr>
+          <w:rFonts w:eastAsia="Times New Roman"/>
+        </w:rPr>
+        <w:t xml:space="preserve"> data);</w:t>
       </w:r>
     </w:p>
     <w:p>
@@ -3973,7 +5085,43 @@
         <w:rPr>
           <w:rFonts w:eastAsia="Times New Roman"/>
         </w:rPr>
-        <w:t>Parse the data returned from the readIR() function, and return a state that the trackLine() state machine can use.</w:t>
+        <w:t xml:space="preserve">Parse the data returned from the </w:t>
+      </w:r>
+      <w:proofErr w:type="spellStart"/>
+      <w:proofErr w:type="gramStart"/>
+      <w:r>
+        <w:rPr>
+          <w:rFonts w:eastAsia="Times New Roman"/>
+        </w:rPr>
+        <w:t>readIR</w:t>
+      </w:r>
+      <w:proofErr w:type="spellEnd"/>
+      <w:r>
+        <w:rPr>
+          <w:rFonts w:eastAsia="Times New Roman"/>
+        </w:rPr>
+        <w:t>(</w:t>
+      </w:r>
+      <w:proofErr w:type="gramEnd"/>
+      <w:r>
+        <w:rPr>
+          <w:rFonts w:eastAsia="Times New Roman"/>
+        </w:rPr>
+        <w:t xml:space="preserve">) function, and return a state that the </w:t>
+      </w:r>
+      <w:proofErr w:type="spellStart"/>
+      <w:r>
+        <w:rPr>
+          <w:rFonts w:eastAsia="Times New Roman"/>
+        </w:rPr>
+        <w:t>trackLine</w:t>
+      </w:r>
+      <w:proofErr w:type="spellEnd"/>
+      <w:r>
+        <w:rPr>
+          <w:rFonts w:eastAsia="Times New Roman"/>
+        </w:rPr>
+        <w:t>() state machine can use.</w:t>
       </w:r>
     </w:p>
     <w:p>
@@ -3994,11 +5142,35 @@
     </w:p>
     <w:p/>
     <w:p>
-      <w:r>
-        <w:rPr>
-          <w:rFonts w:eastAsia="Times New Roman"/>
-        </w:rPr>
-        <w:t>int readHC();</w:t>
+      <w:proofErr w:type="spellStart"/>
+      <w:proofErr w:type="gramStart"/>
+      <w:r>
+        <w:rPr>
+          <w:rFonts w:eastAsia="Times New Roman"/>
+        </w:rPr>
+        <w:t>int</w:t>
+      </w:r>
+      <w:proofErr w:type="spellEnd"/>
+      <w:proofErr w:type="gramEnd"/>
+      <w:r>
+        <w:rPr>
+          <w:rFonts w:eastAsia="Times New Roman"/>
+        </w:rPr>
+        <w:t xml:space="preserve"> </w:t>
+      </w:r>
+      <w:proofErr w:type="spellStart"/>
+      <w:r>
+        <w:rPr>
+          <w:rFonts w:eastAsia="Times New Roman"/>
+        </w:rPr>
+        <w:t>readHC</w:t>
+      </w:r>
+      <w:proofErr w:type="spellEnd"/>
+      <w:r>
+        <w:rPr>
+          <w:rFonts w:eastAsia="Times New Roman"/>
+        </w:rPr>
+        <w:t>();</w:t>
       </w:r>
     </w:p>
     <w:p>
@@ -4009,15 +5181,57 @@
         <w:rPr>
           <w:rFonts w:eastAsia="Times New Roman"/>
         </w:rPr>
-        <w:t>Read data from the hc-S04 sensor, return an int with the read information.</w:t>
-      </w:r>
-    </w:p>
-    <w:p>
-      <w:r>
-        <w:rPr>
-          <w:rFonts w:eastAsia="Times New Roman"/>
-        </w:rPr>
-        <w:t xml:space="preserve"> void initHC();</w:t>
+        <w:t xml:space="preserve">Read data from the hc-S04 sensor, return an </w:t>
+      </w:r>
+      <w:proofErr w:type="spellStart"/>
+      <w:r>
+        <w:rPr>
+          <w:rFonts w:eastAsia="Times New Roman"/>
+        </w:rPr>
+        <w:t>int</w:t>
+      </w:r>
+      <w:proofErr w:type="spellEnd"/>
+      <w:r>
+        <w:rPr>
+          <w:rFonts w:eastAsia="Times New Roman"/>
+        </w:rPr>
+        <w:t xml:space="preserve"> with the read information.</w:t>
+      </w:r>
+    </w:p>
+    <w:p>
+      <w:r>
+        <w:rPr>
+          <w:rFonts w:eastAsia="Times New Roman"/>
+        </w:rPr>
+        <w:t xml:space="preserve"> </w:t>
+      </w:r>
+      <w:proofErr w:type="gramStart"/>
+      <w:r>
+        <w:rPr>
+          <w:rFonts w:eastAsia="Times New Roman"/>
+        </w:rPr>
+        <w:t>void</w:t>
+      </w:r>
+      <w:proofErr w:type="gramEnd"/>
+      <w:r>
+        <w:rPr>
+          <w:rFonts w:eastAsia="Times New Roman"/>
+        </w:rPr>
+        <w:t xml:space="preserve"> </w:t>
+      </w:r>
+      <w:proofErr w:type="spellStart"/>
+      <w:r>
+        <w:rPr>
+          <w:rFonts w:eastAsia="Times New Roman"/>
+        </w:rPr>
+        <w:t>initHC</w:t>
+      </w:r>
+      <w:proofErr w:type="spellEnd"/>
+      <w:r>
+        <w:rPr>
+          <w:rFonts w:eastAsia="Times New Roman"/>
+        </w:rPr>
+        <w:t>();</w:t>
       </w:r>
     </w:p>
     <w:p>
@@ -4036,11 +5250,27 @@
       </w:r>
     </w:p>
     <w:p>
-      <w:r>
-        <w:rPr>
-          <w:rFonts w:eastAsia="Times New Roman"/>
-        </w:rPr>
-        <w:t>handleHC();</w:t>
+      <w:proofErr w:type="spellStart"/>
+      <w:proofErr w:type="gramStart"/>
+      <w:r>
+        <w:rPr>
+          <w:rFonts w:eastAsia="Times New Roman"/>
+        </w:rPr>
+        <w:t>handleHC</w:t>
+      </w:r>
+      <w:proofErr w:type="spellEnd"/>
+      <w:r>
+        <w:rPr>
+          <w:rFonts w:eastAsia="Times New Roman"/>
+        </w:rPr>
+        <w:t>(</w:t>
+      </w:r>
+      <w:proofErr w:type="gramEnd"/>
+      <w:r>
+        <w:rPr>
+          <w:rFonts w:eastAsia="Times New Roman"/>
+        </w:rPr>
+        <w:t>);</w:t>
       </w:r>
     </w:p>
     <w:p>
@@ -4055,11 +5285,49 @@
       </w:r>
     </w:p>
     <w:p>
-      <w:r>
-        <w:rPr>
-          <w:rFonts w:eastAsia="Times New Roman"/>
-        </w:rPr>
-        <w:t>hcStateType   parseHCData(int data);</w:t>
+      <w:proofErr w:type="spellStart"/>
+      <w:proofErr w:type="gramStart"/>
+      <w:r>
+        <w:rPr>
+          <w:rFonts w:eastAsia="Times New Roman"/>
+        </w:rPr>
+        <w:t>hcStateType</w:t>
+      </w:r>
+      <w:proofErr w:type="spellEnd"/>
+      <w:proofErr w:type="gramEnd"/>
+      <w:r>
+        <w:rPr>
+          <w:rFonts w:eastAsia="Times New Roman"/>
+        </w:rPr>
+        <w:t xml:space="preserve">   </w:t>
+      </w:r>
+      <w:proofErr w:type="spellStart"/>
+      <w:r>
+        <w:rPr>
+          <w:rFonts w:eastAsia="Times New Roman"/>
+        </w:rPr>
+        <w:t>parseHCData</w:t>
+      </w:r>
+      <w:proofErr w:type="spellEnd"/>
+      <w:r>
+        <w:rPr>
+          <w:rFonts w:eastAsia="Times New Roman"/>
+        </w:rPr>
+        <w:t>(</w:t>
+      </w:r>
+      <w:proofErr w:type="spellStart"/>
+      <w:r>
+        <w:rPr>
+          <w:rFonts w:eastAsia="Times New Roman"/>
+        </w:rPr>
+        <w:t>int</w:t>
+      </w:r>
+      <w:proofErr w:type="spellEnd"/>
+      <w:r>
+        <w:rPr>
+          <w:rFonts w:eastAsia="Times New Roman"/>
+        </w:rPr>
+        <w:t xml:space="preserve"> data);</w:t>
       </w:r>
     </w:p>
     <w:p>
@@ -4070,7 +5338,43 @@
         <w:rPr>
           <w:rFonts w:eastAsia="Times New Roman"/>
         </w:rPr>
-        <w:t>Parse the data returned from the readHC() function, and return a state that the handleHC () state machine can use.</w:t>
+        <w:t xml:space="preserve">Parse the data returned from the </w:t>
+      </w:r>
+      <w:proofErr w:type="spellStart"/>
+      <w:proofErr w:type="gramStart"/>
+      <w:r>
+        <w:rPr>
+          <w:rFonts w:eastAsia="Times New Roman"/>
+        </w:rPr>
+        <w:t>readHC</w:t>
+      </w:r>
+      <w:proofErr w:type="spellEnd"/>
+      <w:r>
+        <w:rPr>
+          <w:rFonts w:eastAsia="Times New Roman"/>
+        </w:rPr>
+        <w:t>(</w:t>
+      </w:r>
+      <w:proofErr w:type="gramEnd"/>
+      <w:r>
+        <w:rPr>
+          <w:rFonts w:eastAsia="Times New Roman"/>
+        </w:rPr>
+        <w:t xml:space="preserve">) function, and return a state that the </w:t>
+      </w:r>
+      <w:proofErr w:type="spellStart"/>
+      <w:r>
+        <w:rPr>
+          <w:rFonts w:eastAsia="Times New Roman"/>
+        </w:rPr>
+        <w:t>handleHC</w:t>
+      </w:r>
+      <w:proofErr w:type="spellEnd"/>
+      <w:r>
+        <w:rPr>
+          <w:rFonts w:eastAsia="Times New Roman"/>
+        </w:rPr>
+        <w:t xml:space="preserve"> () state machine can use.</w:t>
       </w:r>
     </w:p>
     <w:p/>
@@ -4083,23 +5387,23 @@
       <w:pPr>
         <w:pStyle w:val="Heading1"/>
       </w:pPr>
-      <w:bookmarkStart w:id="15" w:name="_Toc437030835"/>
+      <w:bookmarkStart w:id="16" w:name="_Toc437030835"/>
       <w:r>
         <w:lastRenderedPageBreak/>
         <w:t>Testing Design</w:t>
       </w:r>
-      <w:bookmarkEnd w:id="15"/>
+      <w:bookmarkEnd w:id="16"/>
     </w:p>
     <w:p/>
     <w:p>
       <w:pPr>
         <w:pStyle w:val="Heading3"/>
       </w:pPr>
-      <w:bookmarkStart w:id="16" w:name="_Toc437030836"/>
+      <w:bookmarkStart w:id="17" w:name="_Toc437030836"/>
       <w:r>
         <w:t>Overview</w:t>
       </w:r>
-      <w:bookmarkEnd w:id="16"/>
+      <w:bookmarkEnd w:id="17"/>
     </w:p>
     <w:p/>
     <w:p>
@@ -4138,12 +5442,12 @@
       <w:pPr>
         <w:pStyle w:val="Heading3"/>
       </w:pPr>
-      <w:bookmarkStart w:id="17" w:name="_Toc437030837"/>
+      <w:bookmarkStart w:id="18" w:name="_Toc437030837"/>
       <w:r>
         <w:lastRenderedPageBreak/>
         <w:t>Tests</w:t>
       </w:r>
-      <w:bookmarkEnd w:id="17"/>
+      <w:bookmarkEnd w:id="18"/>
     </w:p>
     <w:p/>
     <w:p>
@@ -4194,7 +5498,43 @@
         <w:rPr>
           <w:rFonts w:eastAsia="Times New Roman"/>
         </w:rPr>
-        <w:t>The first part of this test involves determining if the pins that the IR sensor will be connected to are functioning properly. In order to do this each pin was first mapped as an input. Then, the functions: printIR(), testIR() were used to read the values on the four IR pins and display those values onto the LCD. When nothing is connected to the pins the expected output on pins 31,32,33,34 respectively is “0000” since all the pins are reading logic low. In order to test each pin, the pins were individually connected to logic high using a jumper. When the pin is connected to high a 1 should be displayed onto the LED. For example, when pin 32 is connected to logic high the LCD should display “0100”.</w:t>
+        <w:t xml:space="preserve">The first part of this test involves determining if the pins that the IR sensor will be connected to are functioning properly. In order to do this each pin was first mapped as an input. Then, the functions: </w:t>
+      </w:r>
+      <w:proofErr w:type="spellStart"/>
+      <w:proofErr w:type="gramStart"/>
+      <w:r>
+        <w:rPr>
+          <w:rFonts w:eastAsia="Times New Roman"/>
+        </w:rPr>
+        <w:t>printIR</w:t>
+      </w:r>
+      <w:proofErr w:type="spellEnd"/>
+      <w:r>
+        <w:rPr>
+          <w:rFonts w:eastAsia="Times New Roman"/>
+        </w:rPr>
+        <w:t>(</w:t>
+      </w:r>
+      <w:proofErr w:type="gramEnd"/>
+      <w:r>
+        <w:rPr>
+          <w:rFonts w:eastAsia="Times New Roman"/>
+        </w:rPr>
+        <w:t xml:space="preserve">), </w:t>
+      </w:r>
+      <w:proofErr w:type="spellStart"/>
+      <w:r>
+        <w:rPr>
+          <w:rFonts w:eastAsia="Times New Roman"/>
+        </w:rPr>
+        <w:t>testIR</w:t>
+      </w:r>
+      <w:proofErr w:type="spellEnd"/>
+      <w:r>
+        <w:rPr>
+          <w:rFonts w:eastAsia="Times New Roman"/>
+        </w:rPr>
+        <w:t>() were used to read the values on the four IR pins and display those values onto the LCD. When nothing is connected to the pins the expected output on pins 31,32,33,34 respectively is “0000” since all the pins are reading logic low. In order to test each pin, the pins were individually connected to logic high using a jumper. When the pin is connected to high a 1 should be displayed onto the LED. For example, when pin 32 is connected to logic high the LCD should display “0100”.</w:t>
       </w:r>
     </w:p>
     <w:p>
@@ -4221,7 +5561,10 @@
         <w:pStyle w:val="Subtitle"/>
       </w:pPr>
       <w:r>
-        <w:t>TEST 2: IR Potentiometer Tunning</w:t>
+        <w:t>TEST 2: IR Potentiometer Tu</w:t>
+      </w:r>
+      <w:r>
+        <w:t>ning</w:t>
       </w:r>
     </w:p>
     <w:p>
@@ -4330,7 +5673,127 @@
           <w:rFonts w:eastAsia="Times New Roman"/>
         </w:rPr>
         <w:tab/>
-        <w:t>In order to test the motor functions (setMotorsRotate, setMotorsSweepForward, setMotorsSweepBackwards, setMotorsForward, setMotorsBackwards) the functions were called with different hardcoded values for the input (ADCBufferValue). The robot was then programmed using these hardcoded values and the results of the motors were observed. For example the setMotorsSweepForward function was tested by calling it with an input of 400. The expected result is for the right motor to move forward at full speed while the left motor moves forward at about 80% speed. The code for testing this function can be found in the testMotorFunctionality() function.</w:t>
+        <w:t>In order to test the motor functions (</w:t>
+      </w:r>
+      <w:proofErr w:type="spellStart"/>
+      <w:r>
+        <w:rPr>
+          <w:rFonts w:eastAsia="Times New Roman"/>
+        </w:rPr>
+        <w:t>setMotorsRotate</w:t>
+      </w:r>
+      <w:proofErr w:type="spellEnd"/>
+      <w:r>
+        <w:rPr>
+          <w:rFonts w:eastAsia="Times New Roman"/>
+        </w:rPr>
+        <w:t xml:space="preserve">, </w:t>
+      </w:r>
+      <w:proofErr w:type="spellStart"/>
+      <w:r>
+        <w:rPr>
+          <w:rFonts w:eastAsia="Times New Roman"/>
+        </w:rPr>
+        <w:t>setMotorsSweepForward</w:t>
+      </w:r>
+      <w:proofErr w:type="spellEnd"/>
+      <w:r>
+        <w:rPr>
+          <w:rFonts w:eastAsia="Times New Roman"/>
+        </w:rPr>
+        <w:t xml:space="preserve">, </w:t>
+      </w:r>
+      <w:proofErr w:type="spellStart"/>
+      <w:r>
+        <w:rPr>
+          <w:rFonts w:eastAsia="Times New Roman"/>
+        </w:rPr>
+        <w:t>setMotorsSweepBackwards</w:t>
+      </w:r>
+      <w:proofErr w:type="spellEnd"/>
+      <w:r>
+        <w:rPr>
+          <w:rFonts w:eastAsia="Times New Roman"/>
+        </w:rPr>
+        <w:t xml:space="preserve">, </w:t>
+      </w:r>
+      <w:proofErr w:type="spellStart"/>
+      <w:r>
+        <w:rPr>
+          <w:rFonts w:eastAsia="Times New Roman"/>
+        </w:rPr>
+        <w:t>setMotorsForward</w:t>
+      </w:r>
+      <w:proofErr w:type="spellEnd"/>
+      <w:r>
+        <w:rPr>
+          <w:rFonts w:eastAsia="Times New Roman"/>
+        </w:rPr>
+        <w:t xml:space="preserve">, </w:t>
+      </w:r>
+      <w:proofErr w:type="spellStart"/>
+      <w:r>
+        <w:rPr>
+          <w:rFonts w:eastAsia="Times New Roman"/>
+        </w:rPr>
+        <w:t>setMotorsBackwards</w:t>
+      </w:r>
+      <w:proofErr w:type="spellEnd"/>
+      <w:r>
+        <w:rPr>
+          <w:rFonts w:eastAsia="Times New Roman"/>
+        </w:rPr>
+        <w:t>) the functions were called with different hardcoded values for the input (</w:t>
+      </w:r>
+      <w:proofErr w:type="spellStart"/>
+      <w:r>
+        <w:rPr>
+          <w:rFonts w:eastAsia="Times New Roman"/>
+        </w:rPr>
+        <w:t>ADCBufferValue</w:t>
+      </w:r>
+      <w:proofErr w:type="spellEnd"/>
+      <w:r>
+        <w:rPr>
+          <w:rFonts w:eastAsia="Times New Roman"/>
+        </w:rPr>
+        <w:t xml:space="preserve">). The robot was then programmed using these hardcoded values and the results of the motors were observed. For example the </w:t>
+      </w:r>
+      <w:proofErr w:type="spellStart"/>
+      <w:r>
+        <w:rPr>
+          <w:rFonts w:eastAsia="Times New Roman"/>
+        </w:rPr>
+        <w:t>setMotorsSweepForward</w:t>
+      </w:r>
+      <w:proofErr w:type="spellEnd"/>
+      <w:r>
+        <w:rPr>
+          <w:rFonts w:eastAsia="Times New Roman"/>
+        </w:rPr>
+        <w:t xml:space="preserve"> function was tested by calling it with an input of 400. The expected result is for the right motor to move forward at full speed while the left motor moves forward at about 80% speed. The code for testing this function can be found in the </w:t>
+      </w:r>
+      <w:proofErr w:type="spellStart"/>
+      <w:proofErr w:type="gramStart"/>
+      <w:r>
+        <w:rPr>
+          <w:rFonts w:eastAsia="Times New Roman"/>
+        </w:rPr>
+        <w:t>testMotorFunctionality</w:t>
+      </w:r>
+      <w:proofErr w:type="spellEnd"/>
+      <w:r>
+        <w:rPr>
+          <w:rFonts w:eastAsia="Times New Roman"/>
+        </w:rPr>
+        <w:t>(</w:t>
+      </w:r>
+      <w:proofErr w:type="gramEnd"/>
+      <w:r>
+        <w:rPr>
+          <w:rFonts w:eastAsia="Times New Roman"/>
+        </w:rPr>
+        <w:t>) function.</w:t>
       </w:r>
     </w:p>
     <w:p/>
@@ -4369,6 +5832,11 @@
       </w:r>
     </w:p>
     <w:p>
+      <w:pPr>
+        <w:rPr>
+          <w:rFonts w:eastAsia="Times New Roman"/>
+        </w:rPr>
+      </w:pPr>
       <w:r>
         <w:rPr>
           <w:rFonts w:eastAsia="Times New Roman"/>
@@ -4380,18 +5848,313 @@
           <w:rFonts w:eastAsia="Times New Roman"/>
         </w:rPr>
         <w:tab/>
-        <w:t>There will be up to a ~40 ms delay for the sensor to return distance readings. We will hook up an oscilloscope to the TRIG pin and the ECHO pin and measure the time intervals for TRIG output to see if it matches 10µs as specified in the datasheet; for ECHO to see if it matches the 38ms as specified in the datasheet.</w:t>
-      </w:r>
-    </w:p>
-    <w:p/>
-    <w:p/>
-    <w:p/>
-    <w:p/>
-    <w:p/>
-    <w:p/>
-    <w:p/>
+        <w:t xml:space="preserve">There will be up to a ~40 </w:t>
+      </w:r>
+      <w:proofErr w:type="spellStart"/>
+      <w:r>
+        <w:rPr>
+          <w:rFonts w:eastAsia="Times New Roman"/>
+        </w:rPr>
+        <w:t>ms</w:t>
+      </w:r>
+      <w:proofErr w:type="spellEnd"/>
+      <w:r>
+        <w:rPr>
+          <w:rFonts w:eastAsia="Times New Roman"/>
+        </w:rPr>
+        <w:t xml:space="preserve"> delay for the sensor to return distance readings. We will hook up an oscilloscope to the TRIG pin and the ECHO pin and measure the time intervals for TRIG output to see if it matches 10µs as specified in the datasheet; for ECHO to see if it matches the 38ms as specified in the datasheet.</w:t>
+      </w:r>
+    </w:p>
+    <w:p>
+      <w:pPr>
+        <w:rPr>
+          <w:rFonts w:eastAsia="Times New Roman"/>
+        </w:rPr>
+      </w:pPr>
+    </w:p>
+    <w:p>
+      <w:r>
+        <w:rPr>
+          <w:noProof/>
+        </w:rPr>
+        <w:lastRenderedPageBreak/>
+        <w:drawing>
+          <wp:inline distT="0" distB="0" distL="0" distR="0" wp14:anchorId="1D3A68A5" wp14:editId="4E09FCC8">
+            <wp:extent cx="4114800" cy="3108960"/>
+            <wp:effectExtent l="0" t="0" r="0" b="0"/>
+            <wp:docPr id="7" name="Picture 7" descr="C:\Users\Pierce\AppData\Local\Microsoft\Windows\INetCache\Content.Word\IMG_2158.jpg"/>
+            <wp:cNvGraphicFramePr>
+              <a:graphicFrameLocks xmlns:a="http://schemas.openxmlformats.org/drawingml/2006/main" noChangeAspect="1"/>
+            </wp:cNvGraphicFramePr>
+            <a:graphic xmlns:a="http://schemas.openxmlformats.org/drawingml/2006/main">
+              <a:graphicData uri="http://schemas.openxmlformats.org/drawingml/2006/picture">
+                <pic:pic xmlns:pic="http://schemas.openxmlformats.org/drawingml/2006/picture">
+                  <pic:nvPicPr>
+                    <pic:cNvPr id="0" name="Picture 27" descr="C:\Users\Pierce\AppData\Local\Microsoft\Windows\INetCache\Content.Word\IMG_2158.jpg"/>
+                    <pic:cNvPicPr>
+                      <a:picLocks noChangeAspect="1" noChangeArrowheads="1"/>
+                    </pic:cNvPicPr>
+                  </pic:nvPicPr>
+                  <pic:blipFill>
+                    <a:blip r:embed="rId27" cstate="print">
+                      <a:extLst>
+                        <a:ext uri="{28A0092B-C50C-407E-A947-70E740481C1C}">
+                          <a14:useLocalDpi xmlns:a14="http://schemas.microsoft.com/office/drawing/2010/main" val="0"/>
+                        </a:ext>
+                      </a:extLst>
+                    </a:blip>
+                    <a:srcRect/>
+                    <a:stretch>
+                      <a:fillRect/>
+                    </a:stretch>
+                  </pic:blipFill>
+                  <pic:spPr bwMode="auto">
+                    <a:xfrm>
+                      <a:off x="0" y="0"/>
+                      <a:ext cx="4114800" cy="3108960"/>
+                    </a:xfrm>
+                    <a:prstGeom prst="rect">
+                      <a:avLst/>
+                    </a:prstGeom>
+                    <a:noFill/>
+                    <a:ln>
+                      <a:noFill/>
+                    </a:ln>
+                  </pic:spPr>
+                </pic:pic>
+              </a:graphicData>
+            </a:graphic>
+          </wp:inline>
+        </w:drawing>
+      </w:r>
+    </w:p>
+    <w:p>
+      <w:r>
+        <w:rPr>
+          <w:noProof/>
+        </w:rPr>
+        <w:drawing>
+          <wp:inline distT="0" distB="0" distL="0" distR="0" wp14:anchorId="7C88349C" wp14:editId="70AD3035">
+            <wp:extent cx="4114800" cy="3108960"/>
+            <wp:effectExtent l="0" t="0" r="0" b="0"/>
+            <wp:docPr id="11" name="Picture 11" descr="C:\Users\Pierce\AppData\Local\Microsoft\Windows\INetCache\Content.Word\IMG_2159.jpg"/>
+            <wp:cNvGraphicFramePr>
+              <a:graphicFrameLocks xmlns:a="http://schemas.openxmlformats.org/drawingml/2006/main" noChangeAspect="1"/>
+            </wp:cNvGraphicFramePr>
+            <a:graphic xmlns:a="http://schemas.openxmlformats.org/drawingml/2006/main">
+              <a:graphicData uri="http://schemas.openxmlformats.org/drawingml/2006/picture">
+                <pic:pic xmlns:pic="http://schemas.openxmlformats.org/drawingml/2006/picture">
+                  <pic:nvPicPr>
+                    <pic:cNvPr id="0" name="Picture 29" descr="C:\Users\Pierce\AppData\Local\Microsoft\Windows\INetCache\Content.Word\IMG_2159.jpg"/>
+                    <pic:cNvPicPr>
+                      <a:picLocks noChangeAspect="1" noChangeArrowheads="1"/>
+                    </pic:cNvPicPr>
+                  </pic:nvPicPr>
+                  <pic:blipFill>
+                    <a:blip r:embed="rId28" cstate="print">
+                      <a:extLst>
+                        <a:ext uri="{28A0092B-C50C-407E-A947-70E740481C1C}">
+                          <a14:useLocalDpi xmlns:a14="http://schemas.microsoft.com/office/drawing/2010/main" val="0"/>
+                        </a:ext>
+                      </a:extLst>
+                    </a:blip>
+                    <a:srcRect/>
+                    <a:stretch>
+                      <a:fillRect/>
+                    </a:stretch>
+                  </pic:blipFill>
+                  <pic:spPr bwMode="auto">
+                    <a:xfrm>
+                      <a:off x="0" y="0"/>
+                      <a:ext cx="4114800" cy="3108960"/>
+                    </a:xfrm>
+                    <a:prstGeom prst="rect">
+                      <a:avLst/>
+                    </a:prstGeom>
+                    <a:noFill/>
+                    <a:ln>
+                      <a:noFill/>
+                    </a:ln>
+                  </pic:spPr>
+                </pic:pic>
+              </a:graphicData>
+            </a:graphic>
+          </wp:inline>
+        </w:drawing>
+      </w:r>
+    </w:p>
+    <w:p>
+      <w:r>
+        <w:rPr>
+          <w:noProof/>
+        </w:rPr>
+        <w:lastRenderedPageBreak/>
+        <w:drawing>
+          <wp:inline distT="0" distB="0" distL="0" distR="0" wp14:anchorId="2020813C" wp14:editId="4EFB47D7">
+            <wp:extent cx="4210050" cy="3152775"/>
+            <wp:effectExtent l="0" t="0" r="0" b="9525"/>
+            <wp:docPr id="12" name="Picture 12" descr="C:\Users\Pierce\AppData\Local\Microsoft\Windows\INetCache\Content.Word\IMG_2160.jpg"/>
+            <wp:cNvGraphicFramePr>
+              <a:graphicFrameLocks xmlns:a="http://schemas.openxmlformats.org/drawingml/2006/main" noChangeAspect="1"/>
+            </wp:cNvGraphicFramePr>
+            <a:graphic xmlns:a="http://schemas.openxmlformats.org/drawingml/2006/main">
+              <a:graphicData uri="http://schemas.openxmlformats.org/drawingml/2006/picture">
+                <pic:pic xmlns:pic="http://schemas.openxmlformats.org/drawingml/2006/picture">
+                  <pic:nvPicPr>
+                    <pic:cNvPr id="0" name="Picture 31" descr="C:\Users\Pierce\AppData\Local\Microsoft\Windows\INetCache\Content.Word\IMG_2160.jpg"/>
+                    <pic:cNvPicPr>
+                      <a:picLocks noChangeAspect="1" noChangeArrowheads="1"/>
+                    </pic:cNvPicPr>
+                  </pic:nvPicPr>
+                  <pic:blipFill>
+                    <a:blip r:embed="rId29" cstate="print">
+                      <a:extLst>
+                        <a:ext uri="{28A0092B-C50C-407E-A947-70E740481C1C}">
+                          <a14:useLocalDpi xmlns:a14="http://schemas.microsoft.com/office/drawing/2010/main" val="0"/>
+                        </a:ext>
+                      </a:extLst>
+                    </a:blip>
+                    <a:srcRect/>
+                    <a:stretch>
+                      <a:fillRect/>
+                    </a:stretch>
+                  </pic:blipFill>
+                  <pic:spPr bwMode="auto">
+                    <a:xfrm>
+                      <a:off x="0" y="0"/>
+                      <a:ext cx="4210050" cy="3152775"/>
+                    </a:xfrm>
+                    <a:prstGeom prst="rect">
+                      <a:avLst/>
+                    </a:prstGeom>
+                    <a:noFill/>
+                    <a:ln>
+                      <a:noFill/>
+                    </a:ln>
+                  </pic:spPr>
+                </pic:pic>
+              </a:graphicData>
+            </a:graphic>
+          </wp:inline>
+        </w:drawing>
+      </w:r>
+    </w:p>
+    <w:p/>
+    <w:p/>
+    <w:p/>
+    <w:p/>
+    <w:p/>
+    <w:p>
+      <w:r>
+        <w:rPr>
+          <w:noProof/>
+        </w:rPr>
+        <w:lastRenderedPageBreak/>
+        <w:drawing>
+          <wp:inline distT="0" distB="0" distL="0" distR="0" wp14:anchorId="2F032B91" wp14:editId="5109B0D1">
+            <wp:extent cx="4210050" cy="3152775"/>
+            <wp:effectExtent l="0" t="0" r="0" b="9525"/>
+            <wp:docPr id="13" name="Picture 13" descr="C:\Users\Pierce\AppData\Local\Microsoft\Windows\INetCache\Content.Word\IMG_2161.jpg"/>
+            <wp:cNvGraphicFramePr>
+              <a:graphicFrameLocks xmlns:a="http://schemas.openxmlformats.org/drawingml/2006/main" noChangeAspect="1"/>
+            </wp:cNvGraphicFramePr>
+            <a:graphic xmlns:a="http://schemas.openxmlformats.org/drawingml/2006/main">
+              <a:graphicData uri="http://schemas.openxmlformats.org/drawingml/2006/picture">
+                <pic:pic xmlns:pic="http://schemas.openxmlformats.org/drawingml/2006/picture">
+                  <pic:nvPicPr>
+                    <pic:cNvPr id="0" name="Picture 33" descr="C:\Users\Pierce\AppData\Local\Microsoft\Windows\INetCache\Content.Word\IMG_2161.jpg"/>
+                    <pic:cNvPicPr>
+                      <a:picLocks noChangeAspect="1" noChangeArrowheads="1"/>
+                    </pic:cNvPicPr>
+                  </pic:nvPicPr>
+                  <pic:blipFill>
+                    <a:blip r:embed="rId30" cstate="print">
+                      <a:extLst>
+                        <a:ext uri="{28A0092B-C50C-407E-A947-70E740481C1C}">
+                          <a14:useLocalDpi xmlns:a14="http://schemas.microsoft.com/office/drawing/2010/main" val="0"/>
+                        </a:ext>
+                      </a:extLst>
+                    </a:blip>
+                    <a:srcRect/>
+                    <a:stretch>
+                      <a:fillRect/>
+                    </a:stretch>
+                  </pic:blipFill>
+                  <pic:spPr bwMode="auto">
+                    <a:xfrm>
+                      <a:off x="0" y="0"/>
+                      <a:ext cx="4210050" cy="3152775"/>
+                    </a:xfrm>
+                    <a:prstGeom prst="rect">
+                      <a:avLst/>
+                    </a:prstGeom>
+                    <a:noFill/>
+                    <a:ln>
+                      <a:noFill/>
+                    </a:ln>
+                  </pic:spPr>
+                </pic:pic>
+              </a:graphicData>
+            </a:graphic>
+          </wp:inline>
+        </w:drawing>
+      </w:r>
+      <w:r>
+        <w:rPr>
+          <w:noProof/>
+        </w:rPr>
+        <w:drawing>
+          <wp:inline distT="0" distB="0" distL="0" distR="0" wp14:anchorId="29B101AF" wp14:editId="137F2971">
+            <wp:extent cx="4248150" cy="3190875"/>
+            <wp:effectExtent l="0" t="0" r="0" b="9525"/>
+            <wp:docPr id="14" name="Picture 14" descr="C:\Users\Pierce\AppData\Local\Microsoft\Windows\INetCache\Content.Word\IMG_2162.jpg"/>
+            <wp:cNvGraphicFramePr>
+              <a:graphicFrameLocks xmlns:a="http://schemas.openxmlformats.org/drawingml/2006/main" noChangeAspect="1"/>
+            </wp:cNvGraphicFramePr>
+            <a:graphic xmlns:a="http://schemas.openxmlformats.org/drawingml/2006/main">
+              <a:graphicData uri="http://schemas.openxmlformats.org/drawingml/2006/picture">
+                <pic:pic xmlns:pic="http://schemas.openxmlformats.org/drawingml/2006/picture">
+                  <pic:nvPicPr>
+                    <pic:cNvPr id="0" name="Picture 35" descr="C:\Users\Pierce\AppData\Local\Microsoft\Windows\INetCache\Content.Word\IMG_2162.jpg"/>
+                    <pic:cNvPicPr>
+                      <a:picLocks noChangeAspect="1" noChangeArrowheads="1"/>
+                    </pic:cNvPicPr>
+                  </pic:nvPicPr>
+                  <pic:blipFill>
+                    <a:blip r:embed="rId31" cstate="print">
+                      <a:extLst>
+                        <a:ext uri="{28A0092B-C50C-407E-A947-70E740481C1C}">
+                          <a14:useLocalDpi xmlns:a14="http://schemas.microsoft.com/office/drawing/2010/main" val="0"/>
+                        </a:ext>
+                      </a:extLst>
+                    </a:blip>
+                    <a:srcRect/>
+                    <a:stretch>
+                      <a:fillRect/>
+                    </a:stretch>
+                  </pic:blipFill>
+                  <pic:spPr bwMode="auto">
+                    <a:xfrm>
+                      <a:off x="0" y="0"/>
+                      <a:ext cx="4248150" cy="3190875"/>
+                    </a:xfrm>
+                    <a:prstGeom prst="rect">
+                      <a:avLst/>
+                    </a:prstGeom>
+                    <a:noFill/>
+                    <a:ln>
+                      <a:noFill/>
+                    </a:ln>
+                  </pic:spPr>
+                </pic:pic>
+              </a:graphicData>
+            </a:graphic>
+          </wp:inline>
+        </w:drawing>
+      </w:r>
+    </w:p>
     <w:sectPr>
-      <w:headerReference w:type="default" r:id="rId27"/>
+      <w:headerReference w:type="default" r:id="rId32"/>
       <w:pgSz w:w="12240" w:h="15840"/>
       <w:pgMar w:top="1440" w:right="1440" w:bottom="1440" w:left="1440" w:header="720" w:footer="720" w:gutter="0"/>
       <w:cols w:space="720"/>
@@ -4403,7 +6166,7 @@
 
 <file path=word/comments.xml><?xml version="1.0" encoding="utf-8"?>
 <w:comments xmlns:wpc="http://schemas.microsoft.com/office/word/2010/wordprocessingCanvas" xmlns:mc="http://schemas.openxmlformats.org/markup-compatibility/2006" xmlns:o="urn:schemas-microsoft-com:office:office" xmlns:r="http://schemas.openxmlformats.org/officeDocument/2006/relationships" xmlns:m="http://schemas.openxmlformats.org/officeDocument/2006/math" xmlns:v="urn:schemas-microsoft-com:vml" xmlns:wp14="http://schemas.microsoft.com/office/word/2010/wordprocessingDrawing" xmlns:wp="http://schemas.openxmlformats.org/drawingml/2006/wordprocessingDrawing" xmlns:w10="urn:schemas-microsoft-com:office:word" xmlns:w="http://schemas.openxmlformats.org/wordprocessingml/2006/main" xmlns:w14="http://schemas.microsoft.com/office/word/2010/wordml" xmlns:w15="http://schemas.microsoft.com/office/word/2012/wordml" xmlns:wpg="http://schemas.microsoft.com/office/word/2010/wordprocessingGroup" xmlns:wpi="http://schemas.microsoft.com/office/word/2010/wordprocessingInk" xmlns:wne="http://schemas.microsoft.com/office/word/2006/wordml" xmlns:wps="http://schemas.microsoft.com/office/word/2010/wordprocessingShape" mc:Ignorable="w14 w15 wp14">
-  <w:comment w:id="6" w:author="abigailfrancis" w:date="2015-12-04T21:51:00Z" w:initials="a">
+  <w:comment w:id="7" w:author="abigailfrancis" w:date="2015-12-04T21:51:00Z" w:initials="a">
     <w:p>
       <w:pPr>
         <w:pStyle w:val="CommentText"/>
@@ -4419,7 +6182,7 @@
       </w:r>
     </w:p>
   </w:comment>
-  <w:comment w:id="8" w:author="abigailfrancis" w:date="2015-12-04T21:52:00Z" w:initials="a">
+  <w:comment w:id="9" w:author="abigailfrancis" w:date="2015-12-04T21:52:00Z" w:initials="a">
     <w:p>
       <w:pPr>
         <w:pStyle w:val="CommentText"/>
@@ -4440,7 +6203,7 @@
       </w:pPr>
     </w:p>
   </w:comment>
-  <w:comment w:id="10" w:author="abigailfrancis" w:date="2015-12-04T22:17:00Z" w:initials="a">
+  <w:comment w:id="12" w:author="abigailfrancis" w:date="2015-12-04T22:17:00Z" w:initials="a">
     <w:p>
       <w:pPr>
         <w:pStyle w:val="CommentText"/>
@@ -4466,8 +6229,8 @@
 
 <file path=word/commentsExtended.xml><?xml version="1.0" encoding="utf-8"?>
 <w15:commentsEx xmlns:wpc="http://schemas.microsoft.com/office/word/2010/wordprocessingCanvas" xmlns:mc="http://schemas.openxmlformats.org/markup-compatibility/2006" xmlns:o="urn:schemas-microsoft-com:office:office" xmlns:r="http://schemas.openxmlformats.org/officeDocument/2006/relationships" xmlns:m="http://schemas.openxmlformats.org/officeDocument/2006/math" xmlns:v="urn:schemas-microsoft-com:vml" xmlns:wp14="http://schemas.microsoft.com/office/word/2010/wordprocessingDrawing" xmlns:wp="http://schemas.openxmlformats.org/drawingml/2006/wordprocessingDrawing" xmlns:w10="urn:schemas-microsoft-com:office:word" xmlns:w="http://schemas.openxmlformats.org/wordprocessingml/2006/main" xmlns:w14="http://schemas.microsoft.com/office/word/2010/wordml" xmlns:w15="http://schemas.microsoft.com/office/word/2012/wordml" xmlns:wpg="http://schemas.microsoft.com/office/word/2010/wordprocessingGroup" xmlns:wpi="http://schemas.microsoft.com/office/word/2010/wordprocessingInk" xmlns:wne="http://schemas.microsoft.com/office/word/2006/wordml" xmlns:wps="http://schemas.microsoft.com/office/word/2010/wordprocessingShape" mc:Ignorable="w14 w15 wp14">
-  <w15:commentEx w15:paraId="54F1468D" w15:done="0"/>
-  <w15:commentEx w15:paraId="0C62EC86" w15:done="0"/>
+  <w15:commentEx w15:paraId="54F1468D" w15:done="1"/>
+  <w15:commentEx w15:paraId="0C62EC86" w15:done="1"/>
   <w15:commentEx w15:paraId="39A2E688" w15:done="0"/>
 </w15:commentsEx>
 </file>
@@ -4555,7 +6318,7 @@
           <w:rPr>
             <w:noProof/>
           </w:rPr>
-          <w:t>7</w:t>
+          <w:t>25</w:t>
         </w:r>
         <w:r>
           <w:rPr>
@@ -6118,7 +7881,7 @@
 </file>
 
 <file path=customXml/itemProps1.xml><?xml version="1.0" encoding="utf-8"?>
-<ds:datastoreItem xmlns:ds="http://schemas.openxmlformats.org/officeDocument/2006/customXml" ds:itemID="{14F42709-B063-406B-BF0A-8309DF7FCB91}">
+<ds:datastoreItem xmlns:ds="http://schemas.openxmlformats.org/officeDocument/2006/customXml" ds:itemID="{769FAC01-FA9A-4EDD-9B8E-B6645AC69166}">
   <ds:schemaRefs>
     <ds:schemaRef ds:uri="http://schemas.openxmlformats.org/officeDocument/2006/bibliography"/>
   </ds:schemaRefs>

</xml_diff>

<commit_message>
Created new branch and cleaned up code
</commit_message>
<xml_diff>
--- a/final/documentation/FinalReport2.docx
+++ b/final/documentation/FinalReport2.docx
@@ -964,56 +964,54 @@
           <w:szCs w:val="28"/>
         </w:rPr>
       </w:pPr>
-      <w:bookmarkStart w:id="0" w:name="_GoBack"/>
+    </w:p>
+    <w:p>
+      <w:pPr>
+        <w:pStyle w:val="Subtitle"/>
+      </w:pPr>
+    </w:p>
+    <w:p>
+      <w:pPr>
+        <w:pStyle w:val="Subtitle"/>
+      </w:pPr>
+    </w:p>
+    <w:p>
+      <w:pPr>
+        <w:pStyle w:val="Subtitle"/>
+      </w:pPr>
+    </w:p>
+    <w:p>
+      <w:pPr>
+        <w:pStyle w:val="Subtitle"/>
+      </w:pPr>
+    </w:p>
+    <w:p>
+      <w:pPr>
+        <w:pStyle w:val="Subtitle"/>
+      </w:pPr>
+    </w:p>
+    <w:p>
+      <w:pPr>
+        <w:pStyle w:val="Subtitle"/>
+      </w:pPr>
+    </w:p>
+    <w:p>
+      <w:pPr>
+        <w:pStyle w:val="Subtitle"/>
+      </w:pPr>
+    </w:p>
+    <w:p>
+      <w:pPr>
+        <w:pStyle w:val="Heading1"/>
+      </w:pPr>
+      <w:bookmarkStart w:id="0" w:name="_Toc437266407"/>
+      <w:r>
+        <w:t>Overview</w:t>
+      </w:r>
       <w:bookmarkEnd w:id="0"/>
     </w:p>
     <w:p>
       <w:pPr>
-        <w:pStyle w:val="Subtitle"/>
-      </w:pPr>
-    </w:p>
-    <w:p>
-      <w:pPr>
-        <w:pStyle w:val="Subtitle"/>
-      </w:pPr>
-    </w:p>
-    <w:p>
-      <w:pPr>
-        <w:pStyle w:val="Subtitle"/>
-      </w:pPr>
-    </w:p>
-    <w:p>
-      <w:pPr>
-        <w:pStyle w:val="Subtitle"/>
-      </w:pPr>
-    </w:p>
-    <w:p>
-      <w:pPr>
-        <w:pStyle w:val="Subtitle"/>
-      </w:pPr>
-    </w:p>
-    <w:p>
-      <w:pPr>
-        <w:pStyle w:val="Subtitle"/>
-      </w:pPr>
-    </w:p>
-    <w:p>
-      <w:pPr>
-        <w:pStyle w:val="Subtitle"/>
-      </w:pPr>
-    </w:p>
-    <w:p>
-      <w:pPr>
-        <w:pStyle w:val="Heading1"/>
-      </w:pPr>
-      <w:bookmarkStart w:id="1" w:name="_Toc437266407"/>
-      <w:r>
-        <w:t>Overview</w:t>
-      </w:r>
-      <w:bookmarkEnd w:id="1"/>
-    </w:p>
-    <w:p>
-      <w:pPr>
         <w:rPr>
           <w:rFonts w:eastAsia="Times New Roman" w:cs="Times New Roman"/>
         </w:rPr>
@@ -1026,7 +1024,7 @@
           <w:rFonts w:eastAsia="Times New Roman"/>
         </w:rPr>
       </w:pPr>
-      <w:bookmarkStart w:id="2" w:name="_Toc437266408"/>
+      <w:bookmarkStart w:id="1" w:name="_Toc437266408"/>
       <w:r>
         <w:rPr>
           <w:rFonts w:eastAsia="Times New Roman"/>
@@ -1034,73 +1032,54 @@
         <w:lastRenderedPageBreak/>
         <w:t>Design Summary</w:t>
       </w:r>
+      <w:bookmarkEnd w:id="1"/>
+    </w:p>
+    <w:p/>
+    <w:p>
+      <w:pPr>
+        <w:ind w:firstLine="720"/>
+      </w:pPr>
+      <w:r>
+        <w:t xml:space="preserve">This robot follows a black line track, analyzes intersection nodes, and avoids obstacles that are in its path. The design consists of two independent motors that adjust speed and direction in order to follow the track. Eight infrared transmitters and receivers are mounted in a circular formation in order to detect the dark track. The circular formation allows for node analysis in order to determine the location of the robot on the track. </w:t>
+      </w:r>
+      <w:r>
+        <w:t xml:space="preserve">When the robot detects an object on the front it will move off the track and then find the track again once the obstacle has been passed. Objects are detected using an ultrasonic sensor which determines the distance of an object in front of the robot. As that distance decreases the robot begins the sequence that will allow it to avoid the object. </w:t>
+      </w:r>
+      <w:r>
+        <w:t xml:space="preserve"> </w:t>
+      </w:r>
+    </w:p>
+    <w:p>
+      <w:bookmarkStart w:id="2" w:name="_Toc437266409"/>
+      <w:r>
+        <w:br w:type="page"/>
+      </w:r>
+    </w:p>
+    <w:p>
+      <w:pPr>
+        <w:pStyle w:val="Heading1"/>
+      </w:pPr>
+      <w:r>
+        <w:lastRenderedPageBreak/>
+        <w:t>Hardware Design</w:t>
+      </w:r>
       <w:bookmarkEnd w:id="2"/>
     </w:p>
+    <w:p>
+      <w:pPr>
+        <w:pStyle w:val="Heading3"/>
+      </w:pPr>
+      <w:bookmarkStart w:id="3" w:name="_Toc437266410"/>
+      <w:r>
+        <w:t>Hardware</w:t>
+      </w:r>
+      <w:bookmarkEnd w:id="3"/>
+      <w:r>
+        <w:t xml:space="preserve"> </w:t>
+      </w:r>
+    </w:p>
     <w:p/>
     <w:p>
-      <w:pPr>
-        <w:ind w:firstLine="720"/>
-      </w:pPr>
-      <w:r>
-        <w:t xml:space="preserve">This robot follows a black line track, analyzes intersection nodes, and avoids obstacles that are in its path. The design consists of two independent motors that adjust speed and direction in order to follow the track. Eight infrared transmitters and receivers are mounted in a circular formation in order to detect the dark track. The circular formation allows for node analysis in order to determine the location of the robot on the track. </w:t>
-      </w:r>
-      <w:r>
-        <w:t xml:space="preserve">When the robot detects an object on the front it will move off the track and then find the track again once the obstacle has been passed. Objects are detected using an ultrasonic sensor which determines the distance of an object in front of the robot. As that distance decreases the robot begins the sequence that will allow it to avoid the object. </w:t>
-      </w:r>
-      <w:r>
-        <w:t xml:space="preserve"> </w:t>
-      </w:r>
-    </w:p>
-    <w:p/>
-    <w:p/>
-    <w:p/>
-    <w:p/>
-    <w:p/>
-    <w:p/>
-    <w:p>
-      <w:pPr>
-        <w:rPr>
-          <w:rFonts w:asciiTheme="majorHAnsi" w:eastAsiaTheme="majorEastAsia" w:hAnsiTheme="majorHAnsi" w:cstheme="majorBidi"/>
-          <w:color w:val="262626" w:themeColor="text1" w:themeTint="D9"/>
-          <w:sz w:val="40"/>
-          <w:szCs w:val="40"/>
-        </w:rPr>
-      </w:pPr>
-    </w:p>
-    <w:p/>
-    <w:p/>
-    <w:p/>
-    <w:p/>
-    <w:p/>
-    <w:p/>
-    <w:p/>
-    <w:p/>
-    <w:p/>
-    <w:p>
-      <w:pPr>
-        <w:pStyle w:val="Heading1"/>
-      </w:pPr>
-      <w:bookmarkStart w:id="3" w:name="_Toc437266409"/>
-      <w:r>
-        <w:t>Hardware Design</w:t>
-      </w:r>
-      <w:bookmarkEnd w:id="3"/>
-    </w:p>
-    <w:p>
-      <w:pPr>
-        <w:pStyle w:val="Heading3"/>
-      </w:pPr>
-      <w:bookmarkStart w:id="4" w:name="_Toc437266410"/>
-      <w:r>
-        <w:t>Hardware</w:t>
-      </w:r>
-      <w:bookmarkEnd w:id="4"/>
-      <w:r>
-        <w:t xml:space="preserve"> </w:t>
-      </w:r>
-    </w:p>
-    <w:p/>
-    <w:p>
       <w:r>
         <w:rPr>
           <w:b/>
@@ -1116,7 +1095,6 @@
         <w:rPr>
           <w:noProof/>
         </w:rPr>
-        <w:lastRenderedPageBreak/>
         <w:drawing>
           <wp:inline distT="0" distB="0" distL="0" distR="0" wp14:anchorId="219EA0B2" wp14:editId="5D87921F">
             <wp:extent cx="5390414" cy="4043913"/>
@@ -1565,7 +1543,7 @@
           <w:noProof/>
         </w:rPr>
         <w:drawing>
-          <wp:inline distT="0" distB="0" distL="0" distR="0" wp14:anchorId="58A44FE6" wp14:editId="776D7811">
+          <wp:inline distT="0" distB="0" distL="0" distR="0" wp14:anchorId="58A44FE6" wp14:editId="2EA9EDD3">
             <wp:extent cx="6221833" cy="4667644"/>
             <wp:effectExtent l="0" t="3810" r="3810" b="3810"/>
             <wp:docPr id="21" name="Picture 21" descr="C:\Users\abigailfrancis\AppData\Local\Microsoft\Windows\INetCache\Content.Word\image_1.jpg"/>
@@ -1595,7 +1573,7 @@
                     </a:stretch>
                   </pic:blipFill>
                   <pic:spPr bwMode="auto">
-                    <a:xfrm rot="16200000">
+                    <a:xfrm rot="5400000">
                       <a:off x="0" y="0"/>
                       <a:ext cx="6287293" cy="4716752"/>
                     </a:xfrm>
@@ -1815,12 +1793,12 @@
       <w:pPr>
         <w:pStyle w:val="Heading3"/>
       </w:pPr>
-      <w:bookmarkStart w:id="5" w:name="_Toc437266411"/>
+      <w:bookmarkStart w:id="4" w:name="_Toc437266411"/>
       <w:r>
         <w:lastRenderedPageBreak/>
         <w:t>Additional Part description</w:t>
       </w:r>
-      <w:bookmarkEnd w:id="5"/>
+      <w:bookmarkEnd w:id="4"/>
     </w:p>
     <w:p/>
     <w:p>
@@ -2658,7 +2636,7 @@
       <w:pPr>
         <w:pStyle w:val="Heading3"/>
       </w:pPr>
-      <w:bookmarkStart w:id="6" w:name="_Toc437266412"/>
+      <w:bookmarkStart w:id="5" w:name="_Toc437266412"/>
       <w:r>
         <w:lastRenderedPageBreak/>
         <w:t>Pin A</w:t>
@@ -2678,7 +2656,7 @@
       <w:r>
         <w:t>escriptions</w:t>
       </w:r>
-      <w:bookmarkEnd w:id="6"/>
+      <w:bookmarkEnd w:id="5"/>
     </w:p>
     <w:p/>
     <w:p>
@@ -2767,8 +2745,8 @@
         <w:t>Table 2</w:t>
       </w:r>
     </w:p>
-    <w:bookmarkStart w:id="7" w:name="_MON_1510917655"/>
-    <w:bookmarkEnd w:id="7"/>
+    <w:bookmarkStart w:id="6" w:name="_MON_1510917655"/>
+    <w:bookmarkEnd w:id="6"/>
     <w:p>
       <w:r>
         <w:object w:dxaOrig="9595" w:dyaOrig="8745" w14:anchorId="5E31AF6F">
@@ -2791,10 +2769,10 @@
             <v:path o:extrusionok="f" gradientshapeok="t" o:connecttype="rect"/>
             <o:lock v:ext="edit" aspectratio="t"/>
           </v:shapetype>
-          <v:shape id="_x0000_i1025" type="#_x0000_t75" style="width:479.25pt;height:436.5pt" o:ole="">
+          <v:shape id="_x0000_i1025" type="#_x0000_t75" style="width:479.15pt;height:436.95pt" o:ole="">
             <v:imagedata r:id="rId14" o:title=""/>
           </v:shape>
-          <o:OLEObject Type="Embed" ProgID="Excel.Sheet.12" ShapeID="_x0000_i1025" DrawAspect="Content" ObjectID="_1511008244" r:id="rId15"/>
+          <o:OLEObject Type="Embed" ProgID="Excel.Sheet.12" ShapeID="_x0000_i1025" DrawAspect="Content" ObjectID="_1511069955" r:id="rId15"/>
         </w:object>
       </w:r>
     </w:p>
@@ -2807,14 +2785,14 @@
         <w:rPr>
           <w:rStyle w:val="CommentReference"/>
         </w:rPr>
-        <w:commentReference w:id="8"/>
+        <w:commentReference w:id="7"/>
       </w:r>
     </w:p>
     <w:p>
       <w:pPr>
         <w:pStyle w:val="Heading3"/>
       </w:pPr>
-      <w:bookmarkStart w:id="9" w:name="_Toc437266413"/>
+      <w:bookmarkStart w:id="8" w:name="_Toc437266413"/>
       <w:r>
         <w:lastRenderedPageBreak/>
         <w:t>Circuit D</w:t>
@@ -2822,7 +2800,7 @@
       <w:r>
         <w:t>iagrams</w:t>
       </w:r>
-      <w:bookmarkEnd w:id="9"/>
+      <w:bookmarkEnd w:id="8"/>
     </w:p>
     <w:p/>
     <w:p>
@@ -2906,11 +2884,11 @@
         <w:lastRenderedPageBreak/>
         <w:t xml:space="preserve">IR Circuit </w:t>
       </w:r>
-      <w:commentRangeStart w:id="10"/>
+      <w:commentRangeStart w:id="9"/>
       <w:r>
         <w:t>Diagrams</w:t>
       </w:r>
-      <w:commentRangeEnd w:id="10"/>
+      <w:commentRangeEnd w:id="9"/>
       <w:r>
         <w:rPr>
           <w:rStyle w:val="CommentReference"/>
@@ -2918,7 +2896,7 @@
           <w:color w:val="auto"/>
           <w:spacing w:val="0"/>
         </w:rPr>
-        <w:commentReference w:id="10"/>
+        <w:commentReference w:id="9"/>
       </w:r>
     </w:p>
     <w:p/>
@@ -3319,36 +3297,36 @@
       <w:pPr>
         <w:pStyle w:val="Heading1"/>
       </w:pPr>
-      <w:bookmarkStart w:id="11" w:name="_Toc437266414"/>
+      <w:bookmarkStart w:id="10" w:name="_Toc437266414"/>
       <w:r>
         <w:lastRenderedPageBreak/>
         <w:t xml:space="preserve">Software </w:t>
       </w:r>
-      <w:commentRangeStart w:id="12"/>
+      <w:commentRangeStart w:id="11"/>
       <w:r>
         <w:t>Design</w:t>
       </w:r>
-      <w:commentRangeEnd w:id="12"/>
+      <w:commentRangeEnd w:id="11"/>
       <w:r>
         <w:rPr>
           <w:rStyle w:val="CommentReference"/>
           <w:rFonts w:asciiTheme="minorHAnsi" w:eastAsiaTheme="minorEastAsia" w:hAnsiTheme="minorHAnsi" w:cstheme="minorBidi"/>
           <w:color w:val="auto"/>
         </w:rPr>
-        <w:commentReference w:id="12"/>
-      </w:r>
-      <w:bookmarkEnd w:id="11"/>
+        <w:commentReference w:id="11"/>
+      </w:r>
+      <w:bookmarkEnd w:id="10"/>
     </w:p>
     <w:p/>
     <w:p>
       <w:pPr>
         <w:pStyle w:val="Heading3"/>
       </w:pPr>
-      <w:bookmarkStart w:id="13" w:name="_Toc437266415"/>
+      <w:bookmarkStart w:id="12" w:name="_Toc437266415"/>
       <w:r>
         <w:t>Overview</w:t>
       </w:r>
-      <w:bookmarkEnd w:id="13"/>
+      <w:bookmarkEnd w:id="12"/>
     </w:p>
     <w:p/>
     <w:p>
@@ -3516,12 +3494,12 @@
       <w:pPr>
         <w:pStyle w:val="Heading3"/>
       </w:pPr>
-      <w:bookmarkStart w:id="14" w:name="_Toc437266416"/>
+      <w:bookmarkStart w:id="13" w:name="_Toc437266416"/>
       <w:r>
         <w:lastRenderedPageBreak/>
         <w:t>Block Diagram</w:t>
       </w:r>
-      <w:bookmarkEnd w:id="14"/>
+      <w:bookmarkEnd w:id="13"/>
     </w:p>
     <w:p>
       <w:r>
@@ -3658,12 +3636,12 @@
       <w:pPr>
         <w:pStyle w:val="Heading3"/>
       </w:pPr>
-      <w:bookmarkStart w:id="15" w:name="_Toc437266417"/>
+      <w:bookmarkStart w:id="14" w:name="_Toc437266417"/>
       <w:r>
         <w:lastRenderedPageBreak/>
         <w:t>Function Descriptions</w:t>
       </w:r>
-      <w:bookmarkEnd w:id="15"/>
+      <w:bookmarkEnd w:id="14"/>
     </w:p>
     <w:p/>
     <w:p>
@@ -4105,16 +4083,10 @@
     </w:p>
     <w:p>
       <w:pPr>
-        <w:ind w:left="720"/>
-      </w:pPr>
-    </w:p>
-    <w:p/>
-    <w:p/>
-    <w:p>
-      <w:pPr>
         <w:pStyle w:val="Subtitle"/>
       </w:pPr>
       <w:r>
+        <w:lastRenderedPageBreak/>
         <w:t>Functions in HC_S04.c/.h</w:t>
       </w:r>
     </w:p>
@@ -4201,27 +4173,9 @@
     </w:p>
     <w:p/>
     <w:p>
-      <w:r>
-        <w:br w:type="page"/>
-      </w:r>
-    </w:p>
-    <w:p/>
-    <w:p/>
-    <w:p/>
-    <w:p/>
-    <w:p/>
-    <w:p/>
-    <w:p/>
-    <w:p/>
-    <w:p/>
-    <w:p/>
-    <w:p/>
-    <w:p/>
-    <w:p/>
-    <w:p/>
-    <w:p/>
-    <w:p/>
-    <w:p/>
+      <w:bookmarkStart w:id="15" w:name="_GoBack"/>
+      <w:bookmarkEnd w:id="15"/>
+    </w:p>
     <w:sectPr>
       <w:headerReference w:type="default" r:id="rId27"/>
       <w:pgSz w:w="12240" w:h="15840"/>
@@ -4235,7 +4189,7 @@
 
 <file path=word/comments.xml><?xml version="1.0" encoding="utf-8"?>
 <w:comments xmlns:wpc="http://schemas.microsoft.com/office/word/2010/wordprocessingCanvas" xmlns:mc="http://schemas.openxmlformats.org/markup-compatibility/2006" xmlns:o="urn:schemas-microsoft-com:office:office" xmlns:r="http://schemas.openxmlformats.org/officeDocument/2006/relationships" xmlns:m="http://schemas.openxmlformats.org/officeDocument/2006/math" xmlns:v="urn:schemas-microsoft-com:vml" xmlns:wp14="http://schemas.microsoft.com/office/word/2010/wordprocessingDrawing" xmlns:wp="http://schemas.openxmlformats.org/drawingml/2006/wordprocessingDrawing" xmlns:w10="urn:schemas-microsoft-com:office:word" xmlns:w="http://schemas.openxmlformats.org/wordprocessingml/2006/main" xmlns:w14="http://schemas.microsoft.com/office/word/2010/wordml" xmlns:w15="http://schemas.microsoft.com/office/word/2012/wordml" xmlns:wpg="http://schemas.microsoft.com/office/word/2010/wordprocessingGroup" xmlns:wpi="http://schemas.microsoft.com/office/word/2010/wordprocessingInk" xmlns:wne="http://schemas.microsoft.com/office/word/2006/wordml" xmlns:wps="http://schemas.microsoft.com/office/word/2010/wordprocessingShape" mc:Ignorable="w14 w15 wp14">
-  <w:comment w:id="8" w:author="abigailfrancis" w:date="2015-12-04T21:51:00Z" w:initials="a">
+  <w:comment w:id="7" w:author="abigailfrancis" w:date="2015-12-04T21:51:00Z" w:initials="a">
     <w:p>
       <w:pPr>
         <w:pStyle w:val="CommentText"/>
@@ -4251,7 +4205,7 @@
       </w:r>
     </w:p>
   </w:comment>
-  <w:comment w:id="10" w:author="abigailfrancis" w:date="2015-12-04T21:52:00Z" w:initials="a">
+  <w:comment w:id="9" w:author="abigailfrancis" w:date="2015-12-04T21:52:00Z" w:initials="a">
     <w:p>
       <w:pPr>
         <w:pStyle w:val="CommentText"/>
@@ -4272,7 +4226,7 @@
       </w:pPr>
     </w:p>
   </w:comment>
-  <w:comment w:id="12" w:author="abigailfrancis" w:date="2015-12-04T22:17:00Z" w:initials="a">
+  <w:comment w:id="11" w:author="abigailfrancis" w:date="2015-12-04T22:17:00Z" w:initials="a">
     <w:p>
       <w:pPr>
         <w:pStyle w:val="CommentText"/>
@@ -4387,7 +4341,7 @@
           <w:rPr>
             <w:noProof/>
           </w:rPr>
-          <w:t>3</w:t>
+          <w:t>20</w:t>
         </w:r>
         <w:r>
           <w:rPr>
@@ -5950,7 +5904,7 @@
 </file>
 
 <file path=customXml/itemProps1.xml><?xml version="1.0" encoding="utf-8"?>
-<ds:datastoreItem xmlns:ds="http://schemas.openxmlformats.org/officeDocument/2006/customXml" ds:itemID="{27121EC2-AB73-496A-B32A-E0AB90FF09D4}">
+<ds:datastoreItem xmlns:ds="http://schemas.openxmlformats.org/officeDocument/2006/customXml" ds:itemID="{4DC81EE0-F257-45BB-A1D3-60A14E917CE6}">
   <ds:schemaRefs>
     <ds:schemaRef ds:uri="http://schemas.openxmlformats.org/officeDocument/2006/bibliography"/>
   </ds:schemaRefs>

</xml_diff>